<commit_message>
Modified order of parameters.  Updated docs, examples, recompiled installer.
git-svn-id: http://Marc-PC/svn/Full@1073 85f15e0e-5137-b144-a863-98bd542365a3
</commit_message>
<xml_diff>
--- a/trunk/base-BDA/branches/base-BDA-v3/deploy/docs/LANDIS-II Biological Disturbance Agent v3.0 User Guide.docx
+++ b/trunk/base-BDA/branches/base-BDA-v3/deploy/docs/LANDIS-II Biological Disturbance Agent v3.0 User Guide.docx
@@ -10,39 +10,19 @@
       <w:r>
         <w:t xml:space="preserve">LANDIS-II </w:t>
       </w:r>
-      <w:r>
-        <w:fldChar w:fldCharType="begin"/>
-      </w:r>
-      <w:r>
-        <w:instrText xml:space="preserve"> DOCPROPERTY  "Extension Name"  \* MERGEFORMAT </w:instrText>
-      </w:r>
-      <w:r>
-        <w:fldChar w:fldCharType="separate"/>
-      </w:r>
-      <w:r>
-        <w:t>Biological Disturbance Agent</w:t>
-      </w:r>
-      <w:r>
-        <w:fldChar w:fldCharType="end"/>
-      </w:r>
+      <w:fldSimple w:instr=" DOCPROPERTY  &quot;Extension Name&quot;  \* MERGEFORMAT ">
+        <w:r>
+          <w:t>Biological Disturbance Agent</w:t>
+        </w:r>
+      </w:fldSimple>
       <w:r>
         <w:t xml:space="preserve"> v</w:t>
       </w:r>
-      <w:r>
-        <w:fldChar w:fldCharType="begin"/>
-      </w:r>
-      <w:r>
-        <w:instrText xml:space="preserve"> DOCPROPERTY  "Extension Version"  \* MERGEFORMAT </w:instrText>
-      </w:r>
-      <w:r>
-        <w:fldChar w:fldCharType="separate"/>
-      </w:r>
-      <w:r>
-        <w:t>3.0</w:t>
-      </w:r>
-      <w:r>
-        <w:fldChar w:fldCharType="end"/>
-      </w:r>
+      <w:fldSimple w:instr=" DOCPROPERTY  &quot;Extension Version&quot;  \* MERGEFORMAT ">
+        <w:r>
+          <w:t>3.0</w:t>
+        </w:r>
+      </w:fldSimple>
     </w:p>
     <w:p>
       <w:pPr>
@@ -125,7 +105,12 @@
         </w:rPr>
       </w:pPr>
       <w:r>
-        <w:t>Brian R. Miranda</w:t>
+        <w:t xml:space="preserve">Brian R. </w:t>
+      </w:r>
+      <w:bookmarkStart w:id="1" w:name="_GoBack"/>
+      <w:bookmarkEnd w:id="1"/>
+      <w:r>
+        <w:t>Miranda</w:t>
       </w:r>
       <w:r>
         <w:rPr>
@@ -215,7 +200,7 @@
         <w:rPr>
           <w:noProof/>
         </w:rPr>
-        <w:t>February 15, 2013</w:t>
+        <w:t>February 28, 2013</w:t>
       </w:r>
       <w:r>
         <w:rPr>
@@ -223,8 +208,6 @@
         </w:rPr>
         <w:fldChar w:fldCharType="end"/>
       </w:r>
-      <w:bookmarkStart w:id="1" w:name="_GoBack"/>
-      <w:bookmarkEnd w:id="1"/>
     </w:p>
     <w:p>
       <w:pPr>
@@ -4864,37 +4847,24 @@
       <w:r>
         <w:t xml:space="preserve">This document describes the </w:t>
       </w:r>
-      <w:r>
-        <w:fldChar w:fldCharType="begin"/>
-      </w:r>
-      <w:r>
-        <w:instrText xml:space="preserve"> DOCPROPERTY  "Extension Name"  \* MERGEFORMAT </w:instrText>
-      </w:r>
-      <w:r>
-        <w:fldChar w:fldCharType="separate"/>
-      </w:r>
-      <w:r>
-        <w:rPr>
-          <w:b/>
-          <w:bCs/>
-        </w:rPr>
-        <w:t>Biological Disturbance</w:t>
-      </w:r>
-      <w:r>
-        <w:t xml:space="preserve"> </w:t>
-      </w:r>
-      <w:r>
-        <w:rPr>
-          <w:b/>
-        </w:rPr>
-        <w:t>Agent</w:t>
-      </w:r>
-      <w:r>
-        <w:rPr>
-          <w:b/>
-        </w:rPr>
-        <w:fldChar w:fldCharType="end"/>
-      </w:r>
+      <w:fldSimple w:instr=" DOCPROPERTY  &quot;Extension Name&quot;  \* MERGEFORMAT ">
+        <w:r>
+          <w:rPr>
+            <w:b/>
+            <w:bCs/>
+          </w:rPr>
+          <w:t>Biological Disturbance</w:t>
+        </w:r>
+        <w:r>
+          <w:t xml:space="preserve"> </w:t>
+        </w:r>
+        <w:r>
+          <w:rPr>
+            <w:b/>
+          </w:rPr>
+          <w:t>Agent</w:t>
+        </w:r>
+      </w:fldSimple>
       <w:r>
         <w:t xml:space="preserve"> </w:t>
       </w:r>
@@ -4956,24 +4926,11 @@
       <w:r>
         <w:t>This document describes the current version (</w:t>
       </w:r>
-      <w:r>
-        <w:fldChar w:fldCharType="begin"/>
-      </w:r>
-      <w:r>
-        <w:instrText xml:space="preserve"> DOCPROPERTY  "Extension Version</w:instrText>
-      </w:r>
-      <w:r>
-        <w:instrText xml:space="preserve">"  \* MERGEFORMAT </w:instrText>
-      </w:r>
-      <w:r>
-        <w:fldChar w:fldCharType="separate"/>
-      </w:r>
-      <w:r>
-        <w:t>3.0</w:t>
-      </w:r>
-      <w:r>
-        <w:fldChar w:fldCharType="end"/>
-      </w:r>
+      <w:fldSimple w:instr=" DOCPROPERTY  &quot;Extension Version&quot;  \* MERGEFORMAT ">
+        <w:r>
+          <w:t>3.0</w:t>
+        </w:r>
+      </w:fldSimple>
       <w:r>
         <w:t>) of the extension.</w:t>
       </w:r>
@@ -5154,6 +5111,7 @@
       <w:r>
         <w:t>ity probability (</w:t>
       </w:r>
+      <w:proofErr w:type="spellStart"/>
       <w:r>
         <w:rPr>
           <w:i/>
@@ -5166,6 +5124,7 @@
         </w:rPr>
         <w:t>Prob</w:t>
       </w:r>
+      <w:proofErr w:type="spellEnd"/>
       <w:r>
         <w:t>) of the corresponding susceptibility class for the cohort.</w:t>
       </w:r>
@@ -5317,16 +5276,16 @@
           <w:numId w:val="47"/>
         </w:numPr>
       </w:pPr>
-      <w:bookmarkStart w:id="5" w:name="_Toc346789003"/>
-      <w:bookmarkStart w:id="6" w:name="_Toc133386203"/>
-      <w:bookmarkStart w:id="7" w:name="_Toc133907137"/>
-      <w:bookmarkStart w:id="8" w:name="_Toc133934405"/>
-      <w:bookmarkStart w:id="9" w:name="_Toc133942259"/>
-      <w:bookmarkStart w:id="10" w:name="_Toc348685151"/>
+      <w:bookmarkStart w:id="5" w:name="_Toc348685151"/>
+      <w:bookmarkStart w:id="6" w:name="_Toc346789003"/>
+      <w:bookmarkStart w:id="7" w:name="_Toc133386203"/>
+      <w:bookmarkStart w:id="8" w:name="_Toc133907137"/>
+      <w:bookmarkStart w:id="9" w:name="_Toc133934405"/>
+      <w:bookmarkStart w:id="10" w:name="_Toc133942259"/>
       <w:r>
         <w:t>Major Releases</w:t>
       </w:r>
-      <w:bookmarkEnd w:id="10"/>
+      <w:bookmarkEnd w:id="5"/>
     </w:p>
     <w:p>
       <w:pPr>
@@ -5337,7 +5296,7 @@
         </w:numPr>
       </w:pPr>
       <w:bookmarkStart w:id="11" w:name="_Toc348685152"/>
-      <w:bookmarkEnd w:id="5"/>
+      <w:bookmarkEnd w:id="6"/>
       <w:r>
         <w:t>Version 2.0</w:t>
       </w:r>
@@ -5394,7 +5353,15 @@
         </w:numPr>
       </w:pPr>
       <w:r>
-        <w:t>Fixed a bug that caused intervals between epidemics to be 1 timestep too long.</w:t>
+        <w:t xml:space="preserve">Fixed a bug that caused intervals between epidemics to be 1 </w:t>
+      </w:r>
+      <w:proofErr w:type="spellStart"/>
+      <w:r>
+        <w:t>timestep</w:t>
+      </w:r>
+      <w:proofErr w:type="spellEnd"/>
+      <w:r>
+        <w:t xml:space="preserve"> too long.</w:t>
       </w:r>
     </w:p>
     <w:p>
@@ -5406,7 +5373,15 @@
         </w:numPr>
       </w:pPr>
       <w:r>
-        <w:t>Replaced the normal distribution random number generator with Trochuetz.Random which provides greater concurrence between input and output mean and standard deviation.</w:t>
+        <w:t xml:space="preserve">Replaced the normal distribution random number generator with </w:t>
+      </w:r>
+      <w:proofErr w:type="spellStart"/>
+      <w:r>
+        <w:t>Trochuetz.Random</w:t>
+      </w:r>
+      <w:proofErr w:type="spellEnd"/>
+      <w:r>
+        <w:t xml:space="preserve"> which provides greater concurrence between input and output mean and standard deviation.</w:t>
       </w:r>
     </w:p>
     <w:p>
@@ -5418,7 +5393,15 @@
         </w:numPr>
       </w:pPr>
       <w:r>
-        <w:t>Adjusted calculation of time to next epidemic to remove bias caused by rounding off intervals to the next full timestep.</w:t>
+        <w:t xml:space="preserve">Adjusted calculation of time to next epidemic to remove bias caused by rounding off intervals to the next full </w:t>
+      </w:r>
+      <w:proofErr w:type="spellStart"/>
+      <w:r>
+        <w:t>timestep</w:t>
+      </w:r>
+      <w:proofErr w:type="spellEnd"/>
+      <w:r>
+        <w:t>.</w:t>
       </w:r>
     </w:p>
     <w:p>
@@ -5491,6 +5474,7 @@
       <w:pPr>
         <w:pStyle w:val="textbody"/>
       </w:pPr>
+      <w:proofErr w:type="gramStart"/>
       <w:r>
         <w:t>Fixed</w:t>
       </w:r>
@@ -5498,7 +5482,27 @@
         <w:t xml:space="preserve"> </w:t>
       </w:r>
       <w:r>
-        <w:t>bug that caused an error when multiple disturbance agents disturbed the same site in the same timestep. (Epidemic.cs)</w:t>
+        <w:t xml:space="preserve">bug that caused an error when multiple disturbance agents disturbed the same site in the same </w:t>
+      </w:r>
+      <w:proofErr w:type="spellStart"/>
+      <w:r>
+        <w:t>timestep</w:t>
+      </w:r>
+      <w:proofErr w:type="spellEnd"/>
+      <w:r>
+        <w:t>.</w:t>
+      </w:r>
+      <w:proofErr w:type="gramEnd"/>
+      <w:r>
+        <w:t xml:space="preserve"> (</w:t>
+      </w:r>
+      <w:proofErr w:type="spellStart"/>
+      <w:r>
+        <w:t>Epidemic.cs</w:t>
+      </w:r>
+      <w:proofErr w:type="spellEnd"/>
+      <w:r>
+        <w:t>)</w:t>
       </w:r>
     </w:p>
     <w:p>
@@ -5506,10 +5510,34 @@
         <w:pStyle w:val="textbody"/>
       </w:pPr>
       <w:r>
-        <w:t>Added registered site variable BDA.TimeOfNext to enable interaction with other extensions.</w:t>
-      </w:r>
-      <w:r>
-        <w:t xml:space="preserve"> (SiteVars.cs, PlugIn.cs)</w:t>
+        <w:t xml:space="preserve">Added registered site variable </w:t>
+      </w:r>
+      <w:proofErr w:type="spellStart"/>
+      <w:r>
+        <w:t>BDA.TimeOfNext</w:t>
+      </w:r>
+      <w:proofErr w:type="spellEnd"/>
+      <w:r>
+        <w:t xml:space="preserve"> to enable interaction with other extensions.</w:t>
+      </w:r>
+      <w:r>
+        <w:t xml:space="preserve"> (</w:t>
+      </w:r>
+      <w:proofErr w:type="spellStart"/>
+      <w:r>
+        <w:t>SiteVars.cs</w:t>
+      </w:r>
+      <w:proofErr w:type="spellEnd"/>
+      <w:r>
+        <w:t xml:space="preserve">, </w:t>
+      </w:r>
+      <w:proofErr w:type="spellStart"/>
+      <w:r>
+        <w:t>PlugIn.cs</w:t>
+      </w:r>
+      <w:proofErr w:type="spellEnd"/>
+      <w:r>
+        <w:t>)</w:t>
       </w:r>
     </w:p>
     <w:p>
@@ -5547,7 +5575,15 @@
         <w:t>counted in determining when the first outbreak occurs.</w:t>
       </w:r>
       <w:r>
-        <w:t xml:space="preserve"> (PlugIn.cs)</w:t>
+        <w:t xml:space="preserve"> (</w:t>
+      </w:r>
+      <w:proofErr w:type="spellStart"/>
+      <w:r>
+        <w:t>PlugIn.cs</w:t>
+      </w:r>
+      <w:proofErr w:type="spellEnd"/>
+      <w:r>
+        <w:t>)</w:t>
       </w:r>
     </w:p>
     <w:p>
@@ -5573,7 +5609,23 @@
         <w:t>Fixed bug in shuffle of neighborhood site list.</w:t>
       </w:r>
       <w:r>
-        <w:t xml:space="preserve"> (SiteResources.cs, PlugIn.cs)</w:t>
+        <w:t xml:space="preserve"> (</w:t>
+      </w:r>
+      <w:proofErr w:type="spellStart"/>
+      <w:r>
+        <w:t>SiteResources.cs</w:t>
+      </w:r>
+      <w:proofErr w:type="spellEnd"/>
+      <w:r>
+        <w:t xml:space="preserve">, </w:t>
+      </w:r>
+      <w:proofErr w:type="spellStart"/>
+      <w:r>
+        <w:t>PlugIn.cs</w:t>
+      </w:r>
+      <w:proofErr w:type="spellEnd"/>
+      <w:r>
+        <w:t>)</w:t>
       </w:r>
     </w:p>
     <w:p>
@@ -5595,13 +5647,15 @@
       <w:pPr>
         <w:pStyle w:val="textbody"/>
       </w:pPr>
+      <w:proofErr w:type="gramStart"/>
       <w:r>
         <w:t>Fixed a bug that prevented the no-dispersal from working correctly (see section 3.3.2).</w:t>
       </w:r>
-      <w:bookmarkEnd w:id="6"/>
       <w:bookmarkEnd w:id="7"/>
       <w:bookmarkEnd w:id="8"/>
       <w:bookmarkEnd w:id="9"/>
+      <w:bookmarkEnd w:id="10"/>
+      <w:proofErr w:type="gramEnd"/>
     </w:p>
     <w:p>
       <w:pPr>
@@ -5623,7 +5677,15 @@
         <w:pStyle w:val="textbody"/>
       </w:pPr>
       <w:r>
-        <w:t>Fixed a bug that caused the extension to crash the first timestep it ran.</w:t>
+        <w:t xml:space="preserve">Fixed a bug that caused the extension to crash the first </w:t>
+      </w:r>
+      <w:proofErr w:type="spellStart"/>
+      <w:r>
+        <w:t>timestep</w:t>
+      </w:r>
+      <w:proofErr w:type="spellEnd"/>
+      <w:r>
+        <w:t xml:space="preserve"> it ran.</w:t>
       </w:r>
     </w:p>
     <w:p>
@@ -5867,7 +5929,15 @@
         <w:t xml:space="preserve"> values are user-defined values raging between 0 and 1</w:t>
       </w:r>
       <w:r>
-        <w:t xml:space="preserve">, and nonhost </w:t>
+        <w:t xml:space="preserve">, and </w:t>
+      </w:r>
+      <w:proofErr w:type="spellStart"/>
+      <w:r>
+        <w:t>nonhost</w:t>
+      </w:r>
+      <w:proofErr w:type="spellEnd"/>
+      <w:r>
+        <w:t xml:space="preserve"> </w:t>
       </w:r>
       <w:r>
         <w:t>has a value of</w:t>
@@ -5876,7 +5946,15 @@
         <w:t xml:space="preserve"> 0.  The BDA module compares a look-up table with the species cohort list generated by LANDIS to calculate SRD using one of two methods:  1) the maximum host preference class present, and 2) an average resource value of all tree species present, where the resource value of each species is represented by the cohort with the oldest host preference.  </w:t>
       </w:r>
       <w:r>
-        <w:t>Species identified as “ignored” do not contribute to the calculation of average resource value; whereas nonhost species that are not ignored contribute a value of 0.</w:t>
+        <w:t xml:space="preserve">Species identified as “ignored” do not contribute to the calculation of average resource value; whereas </w:t>
+      </w:r>
+      <w:proofErr w:type="spellStart"/>
+      <w:r>
+        <w:t>nonhost</w:t>
+      </w:r>
+      <w:proofErr w:type="spellEnd"/>
+      <w:r>
+        <w:t xml:space="preserve"> species that are not ignored contribute a value of 0.</w:t>
       </w:r>
     </w:p>
     <w:p>
@@ -5928,6 +6006,7 @@
       <w:pPr>
         <w:pStyle w:val="Equation"/>
       </w:pPr>
+      <w:proofErr w:type="spellStart"/>
       <w:r>
         <w:t>SRD</w:t>
       </w:r>
@@ -5937,8 +6016,13 @@
         </w:rPr>
         <w:t>m</w:t>
       </w:r>
-      <w:r>
-        <w:t xml:space="preserve"> = SRD + LTM + (DM</w:t>
+      <w:proofErr w:type="spellEnd"/>
+      <w:r>
+        <w:t xml:space="preserve"> = SRD + LTM + (</w:t>
+      </w:r>
+      <w:proofErr w:type="spellStart"/>
+      <w:r>
+        <w:t>DM</w:t>
       </w:r>
       <w:r>
         <w:rPr>
@@ -5946,8 +6030,13 @@
         </w:rPr>
         <w:t>wind</w:t>
       </w:r>
-      <w:r>
-        <w:t xml:space="preserve"> + DM</w:t>
+      <w:proofErr w:type="spellEnd"/>
+      <w:r>
+        <w:t xml:space="preserve"> + </w:t>
+      </w:r>
+      <w:proofErr w:type="spellStart"/>
+      <w:r>
+        <w:t>DM</w:t>
       </w:r>
       <w:r>
         <w:rPr>
@@ -5955,6 +6044,7 @@
         </w:rPr>
         <w:t>fire</w:t>
       </w:r>
+      <w:proofErr w:type="spellEnd"/>
       <w:r>
         <w:t xml:space="preserve"> + ...)</w:t>
       </w:r>
@@ -6056,7 +6146,15 @@
         <w:t>et al.</w:t>
       </w:r>
       <w:r>
-        <w:t xml:space="preserve"> 1998; Radeloff </w:t>
+        <w:t xml:space="preserve"> 1998; </w:t>
+      </w:r>
+      <w:proofErr w:type="spellStart"/>
+      <w:r>
+        <w:t>Radeloff</w:t>
+      </w:r>
+      <w:proofErr w:type="spellEnd"/>
+      <w:r>
+        <w:t xml:space="preserve"> </w:t>
       </w:r>
       <w:r>
         <w:rPr>
@@ -6066,7 +6164,11 @@
         <w:t>et al.</w:t>
       </w:r>
       <w:r>
-        <w:t xml:space="preserve"> 2000).  A neighborhood effect is modeled in LANDIS as the mean SRD</w:t>
+        <w:t xml:space="preserve"> 2000).  A neighborhood effect is modeled in LANDIS as the mean </w:t>
+      </w:r>
+      <w:proofErr w:type="spellStart"/>
+      <w:r>
+        <w:t>SRD</w:t>
       </w:r>
       <w:r>
         <w:rPr>
@@ -6074,6 +6176,7 @@
         </w:rPr>
         <w:t>m</w:t>
       </w:r>
+      <w:proofErr w:type="spellEnd"/>
       <w:r>
         <w:t xml:space="preserve"> of each cell within a user-defined radius </w:t>
       </w:r>
@@ -6157,7 +6260,79 @@
         <w:pStyle w:val="textbody"/>
       </w:pPr>
       <w:r>
-        <w:t xml:space="preserve">The magnitude of simulated regional outbreak severities is controlled by the MinROS and MaxROS parameters.  MinROS defines the “background” outbreak activity that will occur in each time step.  Outbreak type (“TempType” in the BDA parameter file) determines whether outbreaks are binary (either MinROS or MaxROS; TempType = “pulse”) or if the ROS can range between those values (TempType = “variable pulse”).  For the variable pulse outbreak type, the ROS value is randomly selected for each outbreak event from the range between MinROS+1 and MaxROS.  </w:t>
+        <w:t xml:space="preserve">The magnitude of simulated regional outbreak severities is controlled by the </w:t>
+      </w:r>
+      <w:proofErr w:type="spellStart"/>
+      <w:r>
+        <w:t>MinROS</w:t>
+      </w:r>
+      <w:proofErr w:type="spellEnd"/>
+      <w:r>
+        <w:t xml:space="preserve"> and </w:t>
+      </w:r>
+      <w:proofErr w:type="spellStart"/>
+      <w:r>
+        <w:t>MaxROS</w:t>
+      </w:r>
+      <w:proofErr w:type="spellEnd"/>
+      <w:r>
+        <w:t xml:space="preserve"> parameters.  </w:t>
+      </w:r>
+      <w:proofErr w:type="spellStart"/>
+      <w:r>
+        <w:t>MinROS</w:t>
+      </w:r>
+      <w:proofErr w:type="spellEnd"/>
+      <w:r>
+        <w:t xml:space="preserve"> defines the “background” outbreak activity that will occur in each time step.  Outbreak type (“</w:t>
+      </w:r>
+      <w:proofErr w:type="spellStart"/>
+      <w:r>
+        <w:t>TempType</w:t>
+      </w:r>
+      <w:proofErr w:type="spellEnd"/>
+      <w:r>
+        <w:t xml:space="preserve">” in the BDA parameter file) determines whether outbreaks are binary (either </w:t>
+      </w:r>
+      <w:proofErr w:type="spellStart"/>
+      <w:r>
+        <w:t>MinROS</w:t>
+      </w:r>
+      <w:proofErr w:type="spellEnd"/>
+      <w:r>
+        <w:t xml:space="preserve"> or </w:t>
+      </w:r>
+      <w:proofErr w:type="spellStart"/>
+      <w:r>
+        <w:t>MaxROS</w:t>
+      </w:r>
+      <w:proofErr w:type="spellEnd"/>
+      <w:r>
+        <w:t xml:space="preserve">; </w:t>
+      </w:r>
+      <w:proofErr w:type="spellStart"/>
+      <w:r>
+        <w:t>TempType</w:t>
+      </w:r>
+      <w:proofErr w:type="spellEnd"/>
+      <w:r>
+        <w:t xml:space="preserve"> = “pulse”) or if the ROS can range between those values (</w:t>
+      </w:r>
+      <w:proofErr w:type="spellStart"/>
+      <w:r>
+        <w:t>TempType</w:t>
+      </w:r>
+      <w:proofErr w:type="spellEnd"/>
+      <w:r>
+        <w:t xml:space="preserve"> = “variable pulse”).  For the variable pulse outbreak type, the ROS value is randomly selected for each outbreak event from the range between MinROS+1 and </w:t>
+      </w:r>
+      <w:proofErr w:type="spellStart"/>
+      <w:r>
+        <w:t>MaxROS</w:t>
+      </w:r>
+      <w:proofErr w:type="spellEnd"/>
+      <w:r>
+        <w:t xml:space="preserve">.  </w:t>
       </w:r>
     </w:p>
     <w:p>
@@ -6229,12 +6404,21 @@
         </w:rPr>
         <w:t xml:space="preserve">a </w:t>
       </w:r>
+      <w:proofErr w:type="gramStart"/>
       <w:r>
         <w:t>·</w:t>
       </w:r>
       <w:smartTag w:uri="isiresearchsoft-com/cwyw" w:element="citation">
         <w:r>
-          <w:t>{[SRD</w:t>
+          <w:t>{</w:t>
+        </w:r>
+        <w:proofErr w:type="gramEnd"/>
+        <w:r>
+          <w:t>[</w:t>
+        </w:r>
+        <w:proofErr w:type="spellStart"/>
+        <w:r>
+          <w:t>SRD</w:t>
         </w:r>
         <w:r>
           <w:rPr>
@@ -6242,6 +6426,7 @@
           </w:rPr>
           <w:t>m</w:t>
         </w:r>
+        <w:proofErr w:type="spellEnd"/>
         <w:r>
           <w:t xml:space="preserve"> + (NRD*NW)]/(1+NW)}</w:t>
         </w:r>
@@ -6282,7 +6467,11 @@
         <w:t>a</w:t>
       </w:r>
       <w:r>
-        <w:t xml:space="preserve"> should = 1); SRD</w:t>
+        <w:t xml:space="preserve"> should = 1); </w:t>
+      </w:r>
+      <w:proofErr w:type="spellStart"/>
+      <w:r>
+        <w:t>SRD</w:t>
       </w:r>
       <w:r>
         <w:rPr>
@@ -6290,8 +6479,13 @@
         </w:rPr>
         <w:t>m</w:t>
       </w:r>
-      <w:r>
-        <w:t xml:space="preserve"> = the species and age composition of the site (SRD), optionally modified by land type and/or past disturbance (Equation 1); NRD = the mean SRD</w:t>
+      <w:proofErr w:type="spellEnd"/>
+      <w:r>
+        <w:t xml:space="preserve"> = the species and age composition of the site (SRD), optionally modified by land type and/or past disturbance (Equation 1); NRD = the mean </w:t>
+      </w:r>
+      <w:proofErr w:type="spellStart"/>
+      <w:r>
+        <w:t>SRD</w:t>
       </w:r>
       <w:r>
         <w:rPr>
@@ -6299,6 +6493,7 @@
         </w:rPr>
         <w:t>m</w:t>
       </w:r>
+      <w:proofErr w:type="spellEnd"/>
       <w:r>
         <w:t xml:space="preserve"> of sites within the neighborhood surrounding a site; NW = Neighborhood Weight, a parameter designed to define the relative importance between site and neighborhood resources; and ROS = Regional Outbreak Status.</w:t>
       </w:r>
@@ -6308,7 +6503,11 @@
         <w:pStyle w:val="textbody"/>
       </w:pPr>
       <w:r>
-        <w:t>Sites are selected for disturbance by comparing BDP with a uniform random number ranging from 0-1.  Note that while equation 1 allows SRD</w:t>
+        <w:t xml:space="preserve">Sites are selected for disturbance by comparing BDP with a uniform random number ranging from 0-1.  Note that while equation 1 allows </w:t>
+      </w:r>
+      <w:proofErr w:type="spellStart"/>
+      <w:r>
+        <w:t>SRD</w:t>
       </w:r>
       <w:r>
         <w:rPr>
@@ -6316,8 +6515,13 @@
         </w:rPr>
         <w:t>m</w:t>
       </w:r>
-      <w:r>
-        <w:t xml:space="preserve"> to exceed 1.0, by definition BDP cannot exceed 1.0 (i.e., 100% probability of disturbance).  SRD</w:t>
+      <w:proofErr w:type="spellEnd"/>
+      <w:r>
+        <w:t xml:space="preserve"> to exceed 1.0, by definition BDP cannot exceed 1.0 (i.e., 100% probability of disturbance).  </w:t>
+      </w:r>
+      <w:proofErr w:type="spellStart"/>
+      <w:r>
+        <w:t>SRD</w:t>
       </w:r>
       <w:r>
         <w:rPr>
@@ -6325,6 +6529,7 @@
         </w:rPr>
         <w:t>m</w:t>
       </w:r>
+      <w:proofErr w:type="spellEnd"/>
       <w:r>
         <w:t xml:space="preserve"> values exceeding 1.0 can therefore only further enhance the probability of disturbance if additional variables such as neighborhoods or temporal disturbance functions are applied.  Once a site is disturbed, the disturbance intensity class is calculated for the site to determine which species cohorts die, based on their tolerance class.  Disturbance intensity is a direct function of BDP, where </w:t>
       </w:r>
@@ -6378,7 +6583,15 @@
         <w:t>m</w:t>
       </w:r>
       <w:r>
-        <w:t>ortality of individual cohorts is a probabilistic function of the vulnerability probability (VulnProb) of the c</w:t>
+        <w:t>ortality of individual cohorts is a probabilistic function of the vulnerability probability (</w:t>
+      </w:r>
+      <w:proofErr w:type="spellStart"/>
+      <w:r>
+        <w:t>VulnProb</w:t>
+      </w:r>
+      <w:proofErr w:type="spellEnd"/>
+      <w:r>
+        <w:t>) of the c</w:t>
       </w:r>
       <w:r>
         <w:t>ohort’s</w:t>
@@ -6402,7 +6615,15 @@
         <w:t>and</w:t>
       </w:r>
       <w:r>
-        <w:t xml:space="preserve"> VulnProb to determine if a cohort is killed.  The exception to this </w:t>
+        <w:t xml:space="preserve"> </w:t>
+      </w:r>
+      <w:proofErr w:type="spellStart"/>
+      <w:r>
+        <w:t>VulnProb</w:t>
+      </w:r>
+      <w:proofErr w:type="spellEnd"/>
+      <w:r>
+        <w:t xml:space="preserve"> to determine if a cohort is killed.  The exception to this </w:t>
       </w:r>
       <w:r>
         <w:t xml:space="preserve">mortality </w:t>
@@ -6419,12 +6640,14 @@
       <w:r>
         <w:t xml:space="preserve"> species identified as having advanced regeneration (</w:t>
       </w:r>
+      <w:proofErr w:type="spellStart"/>
       <w:r>
         <w:rPr>
           <w:i/>
         </w:rPr>
         <w:t>AdvancedRegenSpecies</w:t>
       </w:r>
+      <w:proofErr w:type="spellEnd"/>
       <w:r>
         <w:t>)</w:t>
       </w:r>
@@ -6671,8 +6894,17 @@
         <w:t>i</w:t>
       </w:r>
       <w:r>
-        <w:t xml:space="preserve">*exp (- </w:t>
-      </w:r>
+        <w:t>*</w:t>
+      </w:r>
+      <w:proofErr w:type="spellStart"/>
+      <w:r>
+        <w:t>exp</w:t>
+      </w:r>
+      <w:proofErr w:type="spellEnd"/>
+      <w:r>
+        <w:t xml:space="preserve"> (- </w:t>
+      </w:r>
+      <w:proofErr w:type="spellStart"/>
       <w:r>
         <w:rPr>
           <w:i/>
@@ -6703,6 +6935,7 @@
         </w:rPr>
         <w:t>i</w:t>
       </w:r>
+      <w:proofErr w:type="spellEnd"/>
       <w:r>
         <w:t>)</w:t>
       </w:r>
@@ -6875,8 +7108,17 @@
         <w:pStyle w:val="textbody"/>
       </w:pPr>
       <w:r>
-        <w:t>Outbreak zones are defined using dispersal routines that spread from an epicenter to a circular boundary with a radius defined by the annual dispersal distance of a BDA, multiplied by the number of years in a time step (i.e., 10).  An outbreak zone either automatically expands to this maximum limit (termed “regular dispersal”) or occurs as a percolation process through a binary landscape, where it may only spread through sites containing host tree species.  Ability to spread over nonhost cells is defined by a user-defined neighborhood rule (</w:t>
-      </w:r>
+        <w:t xml:space="preserve">Outbreak zones are defined using dispersal routines that spread from an epicenter to a circular boundary with a radius defined by the annual dispersal distance of a BDA, multiplied by the number of years in a time step (i.e., 10).  An outbreak zone either automatically expands to this maximum limit (termed “regular dispersal”) or occurs as a percolation process through a binary landscape, where it may only spread through sites containing host tree species.  Ability to spread over </w:t>
+      </w:r>
+      <w:proofErr w:type="spellStart"/>
+      <w:r>
+        <w:t>nonhost</w:t>
+      </w:r>
+      <w:proofErr w:type="spellEnd"/>
+      <w:r>
+        <w:t xml:space="preserve"> cells is defined by a user-defined neighborhood rule (</w:t>
+      </w:r>
+      <w:proofErr w:type="spellStart"/>
       <w:r>
         <w:rPr>
           <w:i/>
@@ -6884,6 +7126,7 @@
         </w:rPr>
         <w:t>sensu</w:t>
       </w:r>
+      <w:proofErr w:type="spellEnd"/>
       <w:r>
         <w:t xml:space="preserve"> </w:t>
       </w:r>
@@ -8177,10 +8420,46 @@
         <w:rPr>
           <w:lang w:val="fr-FR"/>
         </w:rPr>
-        <w:t xml:space="preserve">Cappuccino, N.; Lavertu, D.; Bergeron, Y.; Regniere, J. 1998. </w:t>
-      </w:r>
-      <w:r>
-        <w:t>Spruce budworm impact, abundance and parasitism rate in a patchy landscape. Oecologia. 114: 236-242.</w:t>
+        <w:t xml:space="preserve">Cappuccino, N.; </w:t>
+      </w:r>
+      <w:proofErr w:type="spellStart"/>
+      <w:r>
+        <w:rPr>
+          <w:lang w:val="fr-FR"/>
+        </w:rPr>
+        <w:t>Lavertu</w:t>
+      </w:r>
+      <w:proofErr w:type="spellEnd"/>
+      <w:r>
+        <w:rPr>
+          <w:lang w:val="fr-FR"/>
+        </w:rPr>
+        <w:t xml:space="preserve">, D.; Bergeron, Y.; </w:t>
+      </w:r>
+      <w:proofErr w:type="spellStart"/>
+      <w:r>
+        <w:rPr>
+          <w:lang w:val="fr-FR"/>
+        </w:rPr>
+        <w:t>Regniere</w:t>
+      </w:r>
+      <w:proofErr w:type="spellEnd"/>
+      <w:r>
+        <w:rPr>
+          <w:lang w:val="fr-FR"/>
+        </w:rPr>
+        <w:t xml:space="preserve">, J. 1998. </w:t>
+      </w:r>
+      <w:r>
+        <w:t xml:space="preserve">Spruce budworm impact, abundance and parasitism rate in a patchy landscape. </w:t>
+      </w:r>
+      <w:proofErr w:type="spellStart"/>
+      <w:r>
+        <w:t>Oecologia</w:t>
+      </w:r>
+      <w:proofErr w:type="spellEnd"/>
+      <w:r>
+        <w:t>. 114: 236-242.</w:t>
       </w:r>
     </w:p>
     <w:p>
@@ -8206,31 +8485,70 @@
         </w:smartTag>
       </w:smartTag>
       <w:r>
-        <w:t xml:space="preserve">: Springer-Verlag: 280-303.   </w:t>
+        <w:t>: Springer-</w:t>
+      </w:r>
+      <w:proofErr w:type="spellStart"/>
+      <w:r>
+        <w:t>Verlag</w:t>
+      </w:r>
+      <w:proofErr w:type="spellEnd"/>
+      <w:r>
+        <w:t xml:space="preserve">: 280-303.   </w:t>
       </w:r>
     </w:p>
     <w:p>
       <w:pPr>
         <w:pStyle w:val="reference"/>
       </w:pPr>
-      <w:r>
-        <w:t>Radeloff, V.C.; Mladenoff, D.J.; Boyce, M.S. 2000. The changing relation of landscape patterns and jack pine budworm populations during an outbreak. Oikos. 90: 417-430.</w:t>
+      <w:proofErr w:type="spellStart"/>
+      <w:r>
+        <w:t>Radeloff</w:t>
+      </w:r>
+      <w:proofErr w:type="spellEnd"/>
+      <w:r>
+        <w:t xml:space="preserve">, V.C.; </w:t>
+      </w:r>
+      <w:proofErr w:type="spellStart"/>
+      <w:r>
+        <w:t>Mladenoff</w:t>
+      </w:r>
+      <w:proofErr w:type="spellEnd"/>
+      <w:r>
+        <w:t xml:space="preserve">, D.J.; Boyce, M.S. 2000. The changing relation of landscape patterns and jack pine budworm populations during an outbreak. </w:t>
+      </w:r>
+      <w:proofErr w:type="spellStart"/>
+      <w:r>
+        <w:t>Oikos</w:t>
+      </w:r>
+      <w:proofErr w:type="spellEnd"/>
+      <w:r>
+        <w:t>. 90: 417-430.</w:t>
       </w:r>
     </w:p>
     <w:p>
       <w:pPr>
         <w:pStyle w:val="reference"/>
       </w:pPr>
-      <w:r>
-        <w:t>Scheller, R.M., Domingo, J.B., 2005a.  LANDIS-II Core Model Description.  University of Wisconsin-Madison, Madison, WI, USA.</w:t>
+      <w:proofErr w:type="spellStart"/>
+      <w:r>
+        <w:t>Scheller</w:t>
+      </w:r>
+      <w:proofErr w:type="spellEnd"/>
+      <w:r>
+        <w:t>, R.M., Domingo, J.B., 2005a.  LANDIS-II Core Model Description.  University of Wisconsin-Madison, Madison, WI, USA.</w:t>
       </w:r>
     </w:p>
     <w:p>
       <w:pPr>
         <w:pStyle w:val="reference"/>
       </w:pPr>
-      <w:r>
-        <w:t xml:space="preserve">Scheller, R.M., Domingo, J.B., 2005b.  LANDIS-II Model v5.0 </w:t>
+      <w:proofErr w:type="spellStart"/>
+      <w:r>
+        <w:t>Scheller</w:t>
+      </w:r>
+      <w:proofErr w:type="spellEnd"/>
+      <w:r>
+        <w:t xml:space="preserve">, R.M., Domingo, J.B., 2005b.  LANDIS-II Model v5.0 </w:t>
       </w:r>
       <w:r>
         <w:softHyphen/>
@@ -8251,7 +8569,15 @@
         <w:t>Modeling biological disturbances in LANDIS: A module description and demonstration using spruce budw</w:t>
       </w:r>
       <w:r>
-        <w:t>orm. Ecological Modelling. 180: 153-174.</w:t>
+        <w:t xml:space="preserve">orm. Ecological </w:t>
+      </w:r>
+      <w:proofErr w:type="spellStart"/>
+      <w:r>
+        <w:t>Modelling</w:t>
+      </w:r>
+      <w:proofErr w:type="spellEnd"/>
+      <w:r>
+        <w:t>. 180: 153-174.</w:t>
       </w:r>
     </w:p>
     <w:p>
@@ -8268,7 +8594,15 @@
         <w:t>.</w:t>
       </w:r>
       <w:r>
-        <w:t xml:space="preserve"> R; Shinneman, D</w:t>
+        <w:t xml:space="preserve"> R; </w:t>
+      </w:r>
+      <w:proofErr w:type="spellStart"/>
+      <w:r>
+        <w:t>Shinneman</w:t>
+      </w:r>
+      <w:proofErr w:type="spellEnd"/>
+      <w:r>
+        <w:t>, D</w:t>
       </w:r>
       <w:r>
         <w:t>.</w:t>
@@ -8280,13 +8614,37 @@
         <w:t>.</w:t>
       </w:r>
       <w:r>
-        <w:t xml:space="preserve"> J; Wolter, P</w:t>
+        <w:t xml:space="preserve"> J; </w:t>
+      </w:r>
+      <w:proofErr w:type="spellStart"/>
+      <w:r>
+        <w:t>Wolter</w:t>
+      </w:r>
+      <w:proofErr w:type="spellEnd"/>
+      <w:r>
+        <w:t>, P</w:t>
       </w:r>
       <w:r>
         <w:t>.</w:t>
       </w:r>
       <w:r>
-        <w:t xml:space="preserve"> T.  2012.  Comparing modern and presettlement forest dynamics of a subboreal wilderness: Does sp</w:t>
+        <w:t xml:space="preserve"> T.  2012.  Comparing modern and </w:t>
+      </w:r>
+      <w:proofErr w:type="spellStart"/>
+      <w:r>
+        <w:t>presettlement</w:t>
+      </w:r>
+      <w:proofErr w:type="spellEnd"/>
+      <w:r>
+        <w:t xml:space="preserve"> forest dynamics of a </w:t>
+      </w:r>
+      <w:proofErr w:type="spellStart"/>
+      <w:r>
+        <w:t>subboreal</w:t>
+      </w:r>
+      <w:proofErr w:type="spellEnd"/>
+      <w:r>
+        <w:t xml:space="preserve"> wilderness: Does sp</w:t>
       </w:r>
       <w:r>
         <w:t>ruce budworm enhance fire risk?</w:t>
@@ -8324,7 +8682,15 @@
         <w:t xml:space="preserve">has been provided by the Northern </w:t>
       </w:r>
       <w:r>
-        <w:t>Research Station (Rhinelander, Wisconsin) of the U.S. Forest Service.  Valuable contributions to the development of the model and extensions were made by Eric J. Gustafson, and David J. Mladenoff.</w:t>
+        <w:t xml:space="preserve">Research Station (Rhinelander, Wisconsin) of the U.S. Forest Service.  Valuable contributions to the development of the model and extensions were made by Eric J. Gustafson, and David J. </w:t>
+      </w:r>
+      <w:proofErr w:type="spellStart"/>
+      <w:r>
+        <w:t>Mladenoff</w:t>
+      </w:r>
+      <w:proofErr w:type="spellEnd"/>
+      <w:r>
+        <w:t>.</w:t>
       </w:r>
     </w:p>
     <w:p>
@@ -8431,9 +8797,11 @@
       <w:pPr>
         <w:pStyle w:val="textinputfile"/>
       </w:pPr>
+      <w:proofErr w:type="spellStart"/>
       <w:r>
         <w:t>LandisData</w:t>
       </w:r>
+      <w:proofErr w:type="spellEnd"/>
       <w:r>
         <w:tab/>
         <w:t>“B</w:t>
@@ -8462,9 +8830,11 @@
       <w:pPr>
         <w:pStyle w:val="textinputfile"/>
       </w:pPr>
+      <w:proofErr w:type="spellStart"/>
       <w:r>
         <w:t>Timestep</w:t>
       </w:r>
+      <w:proofErr w:type="spellEnd"/>
       <w:r>
         <w:tab/>
         <w:t xml:space="preserve">15 </w:t>
@@ -8495,6 +8865,7 @@
       <w:r>
         <w:t xml:space="preserve"> parameters configure the output files.  The first parameter, </w:t>
       </w:r>
+      <w:proofErr w:type="spellStart"/>
       <w:r>
         <w:rPr>
           <w:b/>
@@ -8502,6 +8873,7 @@
         </w:rPr>
         <w:t>MapNames</w:t>
       </w:r>
+      <w:proofErr w:type="spellEnd"/>
       <w:r>
         <w:t xml:space="preserve">, provides the naming convention for the </w:t>
       </w:r>
@@ -8519,7 +8891,15 @@
       </w:r>
       <w:smartTag w:uri="isiresearchsoft-com/cwyw" w:element="citation">
         <w:r>
-          <w:t>{timestep}</w:t>
+          <w:t>{</w:t>
+        </w:r>
+        <w:proofErr w:type="spellStart"/>
+        <w:r>
+          <w:t>timestep</w:t>
+        </w:r>
+        <w:proofErr w:type="spellEnd"/>
+        <w:r>
+          <w:t>}</w:t>
         </w:r>
       </w:smartTag>
       <w:r>
@@ -8527,7 +8907,15 @@
       </w:r>
       <w:smartTag w:uri="isiresearchsoft-com/cwyw" w:element="citation">
         <w:r>
-          <w:t>{agentName}</w:t>
+          <w:t>{</w:t>
+        </w:r>
+        <w:proofErr w:type="spellStart"/>
+        <w:r>
+          <w:t>agentName</w:t>
+        </w:r>
+        <w:proofErr w:type="spellEnd"/>
+        <w:r>
+          <w:t>}</w:t>
         </w:r>
       </w:smartTag>
       <w:r>
@@ -8548,25 +8936,39 @@
       <w:pPr>
         <w:pStyle w:val="textinputfile"/>
       </w:pPr>
+      <w:proofErr w:type="spellStart"/>
       <w:r>
         <w:t>MapNames</w:t>
       </w:r>
+      <w:proofErr w:type="spellEnd"/>
       <w:r>
         <w:tab/>
       </w:r>
       <w:r>
         <w:tab/>
+      </w:r>
+      <w:proofErr w:type="spellStart"/>
+      <w:r>
         <w:t>b</w:t>
       </w:r>
       <w:r>
         <w:t>da</w:t>
       </w:r>
+      <w:proofErr w:type="spellEnd"/>
       <w:r>
         <w:t>/</w:t>
       </w:r>
       <w:smartTag w:uri="isiresearchsoft-com/cwyw" w:element="citation">
         <w:r>
-          <w:t>{agentName}</w:t>
+          <w:t>{</w:t>
+        </w:r>
+        <w:proofErr w:type="spellStart"/>
+        <w:r>
+          <w:t>agentName</w:t>
+        </w:r>
+        <w:proofErr w:type="spellEnd"/>
+        <w:r>
+          <w:t>}</w:t>
         </w:r>
       </w:smartTag>
       <w:r>
@@ -8574,12 +8976,25 @@
       </w:r>
       <w:smartTag w:uri="isiresearchsoft-com/cwyw" w:element="citation">
         <w:r>
-          <w:t>{timestep}</w:t>
+          <w:t>{</w:t>
+        </w:r>
+        <w:proofErr w:type="spellStart"/>
+        <w:r>
+          <w:t>timestep</w:t>
+        </w:r>
+        <w:proofErr w:type="spellEnd"/>
+        <w:r>
+          <w:t>}</w:t>
         </w:r>
       </w:smartTag>
       <w:r>
-        <w:t>.img</w:t>
-      </w:r>
+        <w:t>.</w:t>
+      </w:r>
+      <w:proofErr w:type="spellStart"/>
+      <w:r>
+        <w:t>img</w:t>
+      </w:r>
+      <w:proofErr w:type="spellEnd"/>
     </w:p>
     <w:p>
       <w:pPr>
@@ -8608,6 +9023,7 @@
       <w:r>
         <w:t xml:space="preserve">The next parameter, </w:t>
       </w:r>
+      <w:proofErr w:type="spellStart"/>
       <w:r>
         <w:rPr>
           <w:b/>
@@ -8621,12 +9037,21 @@
         </w:rPr>
         <w:t>MapNames</w:t>
       </w:r>
+      <w:proofErr w:type="spellEnd"/>
       <w:r>
         <w:t xml:space="preserve">, provides the naming convention for the BDA site resource dominance files.  This input is optional, and users who do not want SRD output maps should exclude the entire line of input (including the parameter name).  The variables </w:t>
       </w:r>
       <w:smartTag w:uri="isiresearchsoft-com/cwyw" w:element="citation">
         <w:r>
-          <w:t>{timestep}</w:t>
+          <w:t>{</w:t>
+        </w:r>
+        <w:proofErr w:type="spellStart"/>
+        <w:r>
+          <w:t>timestep</w:t>
+        </w:r>
+        <w:proofErr w:type="spellEnd"/>
+        <w:r>
+          <w:t>}</w:t>
         </w:r>
       </w:smartTag>
       <w:r>
@@ -8634,7 +9059,15 @@
       </w:r>
       <w:smartTag w:uri="isiresearchsoft-com/cwyw" w:element="citation">
         <w:r>
-          <w:t>{agentName}</w:t>
+          <w:t>{</w:t>
+        </w:r>
+        <w:proofErr w:type="spellStart"/>
+        <w:r>
+          <w:t>agentName</w:t>
+        </w:r>
+        <w:proofErr w:type="spellEnd"/>
+        <w:r>
+          <w:t>}</w:t>
         </w:r>
       </w:smartTag>
       <w:r>
@@ -8655,22 +9088,36 @@
       <w:pPr>
         <w:pStyle w:val="textinputfile"/>
       </w:pPr>
+      <w:proofErr w:type="spellStart"/>
       <w:r>
         <w:t>SRDMapNames</w:t>
       </w:r>
+      <w:proofErr w:type="spellEnd"/>
       <w:r>
         <w:tab/>
       </w:r>
       <w:r>
         <w:tab/>
+      </w:r>
+      <w:proofErr w:type="spellStart"/>
+      <w:r>
         <w:t>bda</w:t>
       </w:r>
+      <w:proofErr w:type="spellEnd"/>
       <w:r>
         <w:t>/</w:t>
       </w:r>
       <w:smartTag w:uri="isiresearchsoft-com/cwyw" w:element="citation">
         <w:r>
-          <w:t>{agentName}</w:t>
+          <w:t>{</w:t>
+        </w:r>
+        <w:proofErr w:type="spellStart"/>
+        <w:r>
+          <w:t>agentName</w:t>
+        </w:r>
+        <w:proofErr w:type="spellEnd"/>
+        <w:r>
+          <w:t>}</w:t>
         </w:r>
       </w:smartTag>
       <w:r>
@@ -8678,15 +9125,25 @@
       </w:r>
       <w:smartTag w:uri="isiresearchsoft-com/cwyw" w:element="citation">
         <w:r>
-          <w:t>{timestep}</w:t>
+          <w:t>{</w:t>
+        </w:r>
+        <w:proofErr w:type="spellStart"/>
+        <w:r>
+          <w:t>timestep</w:t>
+        </w:r>
+        <w:proofErr w:type="spellEnd"/>
+        <w:r>
+          <w:t>}</w:t>
         </w:r>
       </w:smartTag>
       <w:r>
         <w:t>.</w:t>
       </w:r>
+      <w:proofErr w:type="spellStart"/>
       <w:r>
         <w:t>img</w:t>
       </w:r>
+      <w:proofErr w:type="spellEnd"/>
     </w:p>
     <w:p>
       <w:pPr>
@@ -8713,6 +9170,7 @@
       <w:r>
         <w:t xml:space="preserve">The next parameter, </w:t>
       </w:r>
+      <w:proofErr w:type="spellStart"/>
       <w:r>
         <w:rPr>
           <w:b/>
@@ -8732,6 +9190,7 @@
         </w:rPr>
         <w:t>MapNames</w:t>
       </w:r>
+      <w:proofErr w:type="spellEnd"/>
       <w:r>
         <w:t xml:space="preserve">, provides the naming convention for the BDA </w:t>
       </w:r>
@@ -8753,7 +9212,15 @@
       </w:r>
       <w:smartTag w:uri="isiresearchsoft-com/cwyw" w:element="citation">
         <w:r>
-          <w:t>{timestep}</w:t>
+          <w:t>{</w:t>
+        </w:r>
+        <w:proofErr w:type="spellStart"/>
+        <w:r>
+          <w:t>timestep</w:t>
+        </w:r>
+        <w:proofErr w:type="spellEnd"/>
+        <w:r>
+          <w:t>}</w:t>
         </w:r>
       </w:smartTag>
       <w:r>
@@ -8761,7 +9228,15 @@
       </w:r>
       <w:smartTag w:uri="isiresearchsoft-com/cwyw" w:element="citation">
         <w:r>
-          <w:t>{agentName}</w:t>
+          <w:t>{</w:t>
+        </w:r>
+        <w:proofErr w:type="spellStart"/>
+        <w:r>
+          <w:t>agentName</w:t>
+        </w:r>
+        <w:proofErr w:type="spellEnd"/>
+        <w:r>
+          <w:t>}</w:t>
         </w:r>
       </w:smartTag>
       <w:r>
@@ -8782,25 +9257,39 @@
       <w:pPr>
         <w:pStyle w:val="textinputfile"/>
       </w:pPr>
+      <w:proofErr w:type="spellStart"/>
       <w:r>
         <w:t>N</w:t>
       </w:r>
       <w:r>
         <w:t>RDMapNames</w:t>
       </w:r>
+      <w:proofErr w:type="spellEnd"/>
       <w:r>
         <w:tab/>
       </w:r>
       <w:r>
         <w:tab/>
+      </w:r>
+      <w:proofErr w:type="spellStart"/>
+      <w:r>
         <w:t>bda</w:t>
       </w:r>
+      <w:proofErr w:type="spellEnd"/>
       <w:r>
         <w:t>/</w:t>
       </w:r>
       <w:smartTag w:uri="isiresearchsoft-com/cwyw" w:element="citation">
         <w:r>
-          <w:t>{agentName}</w:t>
+          <w:t>{</w:t>
+        </w:r>
+        <w:proofErr w:type="spellStart"/>
+        <w:r>
+          <w:t>agentName</w:t>
+        </w:r>
+        <w:proofErr w:type="spellEnd"/>
+        <w:r>
+          <w:t>}</w:t>
         </w:r>
       </w:smartTag>
       <w:r>
@@ -8814,12 +9303,25 @@
       </w:r>
       <w:smartTag w:uri="isiresearchsoft-com/cwyw" w:element="citation">
         <w:r>
-          <w:t>{timestep}</w:t>
+          <w:t>{</w:t>
+        </w:r>
+        <w:proofErr w:type="spellStart"/>
+        <w:r>
+          <w:t>timestep</w:t>
+        </w:r>
+        <w:proofErr w:type="spellEnd"/>
+        <w:r>
+          <w:t>}</w:t>
         </w:r>
       </w:smartTag>
       <w:r>
-        <w:t>.img</w:t>
-      </w:r>
+        <w:t>.</w:t>
+      </w:r>
+      <w:proofErr w:type="spellStart"/>
+      <w:r>
+        <w:t>img</w:t>
+      </w:r>
+      <w:proofErr w:type="spellEnd"/>
     </w:p>
     <w:p>
       <w:pPr>
@@ -8846,6 +9348,7 @@
       <w:r>
         <w:t xml:space="preserve">The next parameter, </w:t>
       </w:r>
+      <w:proofErr w:type="spellStart"/>
       <w:r>
         <w:rPr>
           <w:b/>
@@ -8859,6 +9362,7 @@
         </w:rPr>
         <w:t>MapNames</w:t>
       </w:r>
+      <w:proofErr w:type="spellEnd"/>
       <w:r>
         <w:t>, provides the naming conv</w:t>
       </w:r>
@@ -8876,7 +9380,15 @@
       </w:r>
       <w:smartTag w:uri="isiresearchsoft-com/cwyw" w:element="citation">
         <w:r>
-          <w:t>{timestep}</w:t>
+          <w:t>{</w:t>
+        </w:r>
+        <w:proofErr w:type="spellStart"/>
+        <w:r>
+          <w:t>timestep</w:t>
+        </w:r>
+        <w:proofErr w:type="spellEnd"/>
+        <w:r>
+          <w:t>}</w:t>
         </w:r>
       </w:smartTag>
       <w:r>
@@ -8884,7 +9396,15 @@
       </w:r>
       <w:smartTag w:uri="isiresearchsoft-com/cwyw" w:element="citation">
         <w:r>
-          <w:t>{agentName}</w:t>
+          <w:t>{</w:t>
+        </w:r>
+        <w:proofErr w:type="spellStart"/>
+        <w:r>
+          <w:t>agentName</w:t>
+        </w:r>
+        <w:proofErr w:type="spellEnd"/>
+        <w:r>
+          <w:t>}</w:t>
         </w:r>
       </w:smartTag>
       <w:r>
@@ -8905,24 +9425,36 @@
       <w:pPr>
         <w:pStyle w:val="textinputfile"/>
       </w:pPr>
+      <w:proofErr w:type="spellStart"/>
       <w:r>
         <w:t>BDP</w:t>
       </w:r>
       <w:r>
         <w:t>MapNames</w:t>
       </w:r>
+      <w:proofErr w:type="spellEnd"/>
       <w:r>
         <w:tab/>
       </w:r>
+      <w:proofErr w:type="spellStart"/>
       <w:r>
         <w:t>bda</w:t>
       </w:r>
+      <w:proofErr w:type="spellEnd"/>
       <w:r>
         <w:t>/</w:t>
       </w:r>
       <w:smartTag w:uri="isiresearchsoft-com/cwyw" w:element="citation">
         <w:r>
-          <w:t>{agentName}</w:t>
+          <w:t>{</w:t>
+        </w:r>
+        <w:proofErr w:type="spellStart"/>
+        <w:r>
+          <w:t>agentName</w:t>
+        </w:r>
+        <w:proofErr w:type="spellEnd"/>
+        <w:r>
+          <w:t>}</w:t>
         </w:r>
       </w:smartTag>
       <w:r>
@@ -8936,12 +9468,25 @@
       </w:r>
       <w:smartTag w:uri="isiresearchsoft-com/cwyw" w:element="citation">
         <w:r>
-          <w:t>{timestep}</w:t>
+          <w:t>{</w:t>
+        </w:r>
+        <w:proofErr w:type="spellStart"/>
+        <w:r>
+          <w:t>timestep</w:t>
+        </w:r>
+        <w:proofErr w:type="spellEnd"/>
+        <w:r>
+          <w:t>}</w:t>
         </w:r>
       </w:smartTag>
       <w:r>
-        <w:t>.img</w:t>
-      </w:r>
+        <w:t>.</w:t>
+      </w:r>
+      <w:proofErr w:type="spellStart"/>
+      <w:r>
+        <w:t>img</w:t>
+      </w:r>
+      <w:proofErr w:type="spellEnd"/>
     </w:p>
     <w:p>
       <w:pPr>
@@ -8970,6 +9515,7 @@
       <w:r>
         <w:t xml:space="preserve">The next parameter, </w:t>
       </w:r>
+      <w:proofErr w:type="spellStart"/>
       <w:r>
         <w:rPr>
           <w:b/>
@@ -8977,6 +9523,7 @@
         </w:rPr>
         <w:t>LogFile</w:t>
       </w:r>
+      <w:proofErr w:type="spellEnd"/>
       <w:r>
         <w:t>, indicates the file name and sub-directory for the single log output file.  The text file will be in comma delimited format.  There is one output file for all agents.  Example:</w:t>
       </w:r>
@@ -8985,16 +9532,22 @@
       <w:pPr>
         <w:pStyle w:val="textinputfile"/>
       </w:pPr>
+      <w:proofErr w:type="spellStart"/>
       <w:r>
         <w:t>LogFile</w:t>
       </w:r>
+      <w:proofErr w:type="spellEnd"/>
       <w:r>
         <w:tab/>
       </w:r>
       <w:r>
         <w:tab/>
+      </w:r>
+      <w:proofErr w:type="spellStart"/>
+      <w:r>
         <w:t>bda</w:t>
       </w:r>
+      <w:proofErr w:type="spellEnd"/>
       <w:r>
         <w:t>/bda-log.csv</w:t>
       </w:r>
@@ -9031,9 +9584,11 @@
       <w:pPr>
         <w:pStyle w:val="textinputfile"/>
       </w:pPr>
+      <w:proofErr w:type="spellStart"/>
       <w:r>
         <w:t>BDAInputFiles</w:t>
       </w:r>
+      <w:proofErr w:type="spellEnd"/>
       <w:r>
         <w:tab/>
       </w:r>
@@ -9124,9 +9679,11 @@
       <w:pPr>
         <w:pStyle w:val="textinputfile"/>
       </w:pPr>
+      <w:proofErr w:type="spellStart"/>
       <w:r>
         <w:t>AgentName</w:t>
       </w:r>
+      <w:proofErr w:type="spellEnd"/>
       <w:r>
         <w:tab/>
       </w:r>
@@ -9139,9 +9696,11 @@
       <w:pPr>
         <w:pStyle w:val="textinputfile"/>
       </w:pPr>
+      <w:proofErr w:type="spellStart"/>
       <w:r>
         <w:t>BDPCalibrator</w:t>
       </w:r>
+      <w:proofErr w:type="spellEnd"/>
       <w:r>
         <w:tab/>
         <w:t>1</w:t>
@@ -9151,9 +9710,11 @@
       <w:pPr>
         <w:pStyle w:val="textinputfile"/>
       </w:pPr>
+      <w:proofErr w:type="spellStart"/>
       <w:r>
         <w:t>SRDMode</w:t>
       </w:r>
+      <w:proofErr w:type="spellEnd"/>
       <w:r>
         <w:tab/>
       </w:r>
@@ -9192,7 +9753,15 @@
         <w:t xml:space="preserve"> (see Section 2.5)</w:t>
       </w:r>
       <w:r>
-        <w:t>.  Site Resources Dominance Mode (SRDMode) may be set to either “max” or “</w:t>
+        <w:t>.  Site Resources Dominance Mode (</w:t>
+      </w:r>
+      <w:proofErr w:type="spellStart"/>
+      <w:r>
+        <w:t>SRDMode</w:t>
+      </w:r>
+      <w:proofErr w:type="spellEnd"/>
+      <w:r>
+        <w:t>) may be set to either “max” or “</w:t>
       </w:r>
       <w:r>
         <w:t>mean” (see Section 2</w:t>
@@ -9223,66 +9792,86 @@
       <w:r>
         <w:t xml:space="preserve">The first and last simulation years during which the agent can have an outbreak can be specified.  </w:t>
       </w:r>
+      <w:proofErr w:type="spellStart"/>
       <w:r>
         <w:rPr>
           <w:i/>
         </w:rPr>
         <w:t>StartYear</w:t>
       </w:r>
+      <w:proofErr w:type="spellEnd"/>
       <w:r>
         <w:t xml:space="preserve"> indicates the first year when an outbreak can occur, and </w:t>
       </w:r>
+      <w:proofErr w:type="spellStart"/>
       <w:r>
         <w:rPr>
           <w:i/>
         </w:rPr>
         <w:t>EndYear</w:t>
       </w:r>
+      <w:proofErr w:type="spellEnd"/>
       <w:r>
         <w:t xml:space="preserve"> defines the last year when an outbreak can occur.  These parameters are optional and if excluded all simulation years are possible outbreak years for the agent.  When using a </w:t>
       </w:r>
+      <w:proofErr w:type="spellStart"/>
       <w:r>
         <w:rPr>
           <w:i/>
         </w:rPr>
-        <w:t xml:space="preserve">StartYear </w:t>
+        <w:t>StartYear</w:t>
+      </w:r>
+      <w:proofErr w:type="spellEnd"/>
+      <w:r>
+        <w:rPr>
+          <w:i/>
+        </w:rPr>
+        <w:t xml:space="preserve"> </w:t>
       </w:r>
       <w:r>
         <w:t xml:space="preserve">greater than 0, the </w:t>
       </w:r>
+      <w:proofErr w:type="spellStart"/>
       <w:r>
         <w:rPr>
           <w:i/>
         </w:rPr>
         <w:t>TimeSinceLastEpidemic</w:t>
       </w:r>
+      <w:proofErr w:type="spellEnd"/>
       <w:r>
         <w:t xml:space="preserve"> parameter is applied relative to the </w:t>
       </w:r>
+      <w:proofErr w:type="spellStart"/>
       <w:r>
         <w:rPr>
           <w:i/>
         </w:rPr>
         <w:t>StartYear</w:t>
       </w:r>
+      <w:proofErr w:type="spellEnd"/>
       <w:r>
         <w:t xml:space="preserve">.  For example, if </w:t>
       </w:r>
+      <w:proofErr w:type="spellStart"/>
       <w:r>
         <w:rPr>
           <w:i/>
         </w:rPr>
         <w:t>StartYear</w:t>
       </w:r>
+      <w:proofErr w:type="spellEnd"/>
       <w:r>
         <w:t xml:space="preserve"> is 50 and </w:t>
       </w:r>
+      <w:proofErr w:type="spellStart"/>
       <w:r>
         <w:rPr>
           <w:i/>
         </w:rPr>
         <w:t>TimeSinceLastEpidemic</w:t>
       </w:r>
+      <w:proofErr w:type="spellEnd"/>
       <w:r>
         <w:t xml:space="preserve"> is 20, the time of the next outbreak will </w:t>
       </w:r>
@@ -9326,43 +9915,238 @@
       <w:pPr>
         <w:pStyle w:val="textbody"/>
       </w:pPr>
+      <w:proofErr w:type="spellStart"/>
+      <w:r>
+        <w:rPr>
+          <w:i/>
+        </w:rPr>
+        <w:t>OutbreakPattern</w:t>
+      </w:r>
+      <w:proofErr w:type="spellEnd"/>
+      <w:r>
+        <w:t xml:space="preserve"> represents the type of function used to control the temporal pattern of outbreaks.  Options are “</w:t>
+      </w:r>
+      <w:proofErr w:type="spellStart"/>
+      <w:r>
+        <w:t>CyclicNormal</w:t>
+      </w:r>
+      <w:proofErr w:type="spellEnd"/>
+      <w:r>
+        <w:t>” and “</w:t>
+      </w:r>
+      <w:proofErr w:type="spellStart"/>
+      <w:r>
+        <w:t>CyclicUniform</w:t>
+      </w:r>
+      <w:proofErr w:type="spellEnd"/>
+      <w:r>
+        <w:t xml:space="preserve">”.  Both options represent a cyclic occurrence of outbreak, and differ in the distribution used to estimate time between outbreaks.  </w:t>
+      </w:r>
+      <w:proofErr w:type="spellStart"/>
+      <w:r>
+        <w:t>CyclicNormal</w:t>
+      </w:r>
+      <w:proofErr w:type="spellEnd"/>
+      <w:r>
+        <w:t xml:space="preserve"> uses a normal distribution defined by a</w:t>
+      </w:r>
+      <w:r>
+        <w:t xml:space="preserve"> mean</w:t>
+      </w:r>
+      <w:r>
+        <w:t xml:space="preserve"> (</w:t>
+      </w:r>
+      <w:r>
+        <w:rPr>
+          <w:i/>
+        </w:rPr>
+        <w:t>Mean</w:t>
+      </w:r>
+      <w:r>
+        <w:t>) and standard deviation (</w:t>
+      </w:r>
+      <w:proofErr w:type="spellStart"/>
+      <w:r>
+        <w:rPr>
+          <w:i/>
+        </w:rPr>
+        <w:t>StDev</w:t>
+      </w:r>
+      <w:proofErr w:type="spellEnd"/>
+      <w:r>
+        <w:t xml:space="preserve">), and </w:t>
+      </w:r>
+      <w:proofErr w:type="spellStart"/>
+      <w:r>
+        <w:t>CyclicUniform</w:t>
+      </w:r>
+      <w:proofErr w:type="spellEnd"/>
+      <w:r>
+        <w:t xml:space="preserve"> uses a uniform distribution random function defined by a maximum interval (</w:t>
+      </w:r>
+      <w:proofErr w:type="spellStart"/>
       <w:r>
         <w:rPr>
           <w:i/>
           <w:iCs/>
         </w:rPr>
+        <w:t>MaxInterval</w:t>
+      </w:r>
+      <w:proofErr w:type="spellEnd"/>
+      <w:r>
+        <w:t>) and a minimum value (</w:t>
+      </w:r>
+      <w:proofErr w:type="spellStart"/>
+      <w:r>
+        <w:rPr>
+          <w:i/>
+        </w:rPr>
+        <w:t>M</w:t>
+      </w:r>
+      <w:r>
+        <w:rPr>
+          <w:i/>
+          <w:iCs/>
+        </w:rPr>
+        <w:t>inInterval</w:t>
+      </w:r>
+      <w:proofErr w:type="spellEnd"/>
+      <w:r>
+        <w:t>).</w:t>
+      </w:r>
+    </w:p>
+    <w:p>
+      <w:pPr>
+        <w:pStyle w:val="textbody"/>
+      </w:pPr>
+      <w:r>
+        <w:t xml:space="preserve">The required input parameters following </w:t>
+      </w:r>
+      <w:proofErr w:type="spellStart"/>
+      <w:r>
+        <w:rPr>
+          <w:i/>
+        </w:rPr>
+        <w:t>OutbreakPattern</w:t>
+      </w:r>
+      <w:proofErr w:type="spellEnd"/>
+      <w:r>
+        <w:t xml:space="preserve"> vary depending on the pattern selected.  </w:t>
+      </w:r>
+      <w:proofErr w:type="spellStart"/>
+      <w:r>
+        <w:t>CyclicNormal</w:t>
+      </w:r>
+      <w:proofErr w:type="spellEnd"/>
+      <w:r>
+        <w:t xml:space="preserve"> is followed by </w:t>
+      </w:r>
+      <w:r>
+        <w:rPr>
+          <w:i/>
+        </w:rPr>
+        <w:t>Mean</w:t>
+      </w:r>
+      <w:r>
+        <w:t xml:space="preserve"> and </w:t>
+      </w:r>
+      <w:proofErr w:type="spellStart"/>
+      <w:r>
+        <w:rPr>
+          <w:i/>
+        </w:rPr>
+        <w:t>StDev</w:t>
+      </w:r>
+      <w:proofErr w:type="spellEnd"/>
+      <w:r>
+        <w:t xml:space="preserve">, while </w:t>
+      </w:r>
+      <w:proofErr w:type="spellStart"/>
+      <w:r>
+        <w:t>CyclicUniform</w:t>
+      </w:r>
+      <w:proofErr w:type="spellEnd"/>
+      <w:r>
+        <w:t xml:space="preserve"> is followed by </w:t>
+      </w:r>
+      <w:proofErr w:type="spellStart"/>
+      <w:r>
+        <w:rPr>
+          <w:i/>
+        </w:rPr>
+        <w:t>MaxInterval</w:t>
+      </w:r>
+      <w:proofErr w:type="spellEnd"/>
+      <w:r>
+        <w:t xml:space="preserve"> and </w:t>
+      </w:r>
+      <w:proofErr w:type="spellStart"/>
+      <w:r>
+        <w:rPr>
+          <w:i/>
+        </w:rPr>
+        <w:t>MinInterval</w:t>
+      </w:r>
+      <w:proofErr w:type="spellEnd"/>
+      <w:r>
+        <w:t>.</w:t>
+      </w:r>
+    </w:p>
+    <w:p>
+      <w:pPr>
+        <w:pStyle w:val="textbody"/>
+      </w:pPr>
+      <w:proofErr w:type="spellStart"/>
+      <w:r>
+        <w:rPr>
+          <w:i/>
+          <w:iCs/>
+        </w:rPr>
         <w:t>TimeSinceLastEpidemic</w:t>
       </w:r>
+      <w:proofErr w:type="spellEnd"/>
       <w:r>
         <w:t xml:space="preserve"> represents the time in years since the last outbreak. </w:t>
       </w:r>
       <w:r>
         <w:t xml:space="preserve">When using a </w:t>
       </w:r>
+      <w:proofErr w:type="spellStart"/>
       <w:r>
         <w:rPr>
           <w:i/>
         </w:rPr>
-        <w:t xml:space="preserve">StartYear </w:t>
+        <w:t>StartYear</w:t>
+      </w:r>
+      <w:proofErr w:type="spellEnd"/>
+      <w:r>
+        <w:rPr>
+          <w:i/>
+        </w:rPr>
+        <w:t xml:space="preserve"> </w:t>
       </w:r>
       <w:r>
         <w:t xml:space="preserve">greater than 0, the </w:t>
       </w:r>
+      <w:proofErr w:type="spellStart"/>
       <w:r>
         <w:rPr>
           <w:i/>
         </w:rPr>
         <w:t>TimeSinceLastEpidemic</w:t>
       </w:r>
+      <w:proofErr w:type="spellEnd"/>
       <w:r>
         <w:t xml:space="preserve"> parameter is applied relative to the </w:t>
       </w:r>
+      <w:proofErr w:type="spellStart"/>
       <w:r>
         <w:rPr>
           <w:i/>
         </w:rPr>
         <w:t>StartYear</w:t>
       </w:r>
+      <w:proofErr w:type="spellEnd"/>
       <w:r>
         <w:t xml:space="preserve"> (see section 3.3.1).</w:t>
       </w:r>
@@ -9375,6 +10159,7 @@
           <w:bCs/>
         </w:rPr>
       </w:pPr>
+      <w:proofErr w:type="spellStart"/>
       <w:r>
         <w:rPr>
           <w:i/>
@@ -9396,47 +10181,139 @@
         </w:rPr>
         <w:t>Type</w:t>
       </w:r>
+      <w:proofErr w:type="spellEnd"/>
       <w:r>
         <w:t xml:space="preserve"> valid inputs = pulse or </w:t>
       </w:r>
-      <w:r>
-        <w:t>variablepulse.  Temp</w:t>
+      <w:proofErr w:type="spellStart"/>
+      <w:r>
+        <w:t>variablepulse</w:t>
+      </w:r>
+      <w:proofErr w:type="spellEnd"/>
+      <w:r>
+        <w:t xml:space="preserve">.  </w:t>
+      </w:r>
+      <w:proofErr w:type="spellStart"/>
+      <w:r>
+        <w:t>Temp</w:t>
       </w:r>
       <w:r>
         <w:t>oral</w:t>
       </w:r>
       <w:r>
-        <w:t xml:space="preserve">Type determines whether outbreaks are binary (either MinROS or MaxROS – see definitions below; TempType = “pulse”) or if the ROS can range between those values (TempType = “variable pulse”).  </w:t>
-      </w:r>
-      <w:r>
-        <w:t>For a continuous temporal pattern (every time step at the same outbreak level) choose TemporalType “pulse” and set MaxROS and MinROS to the same value greater than 0.</w:t>
+        <w:t>Type</w:t>
+      </w:r>
+      <w:proofErr w:type="spellEnd"/>
+      <w:r>
+        <w:t xml:space="preserve"> determines whether outbreaks are binary (either </w:t>
+      </w:r>
+      <w:proofErr w:type="spellStart"/>
+      <w:r>
+        <w:t>MinROS</w:t>
+      </w:r>
+      <w:proofErr w:type="spellEnd"/>
+      <w:r>
+        <w:t xml:space="preserve"> or </w:t>
+      </w:r>
+      <w:proofErr w:type="spellStart"/>
+      <w:r>
+        <w:t>MaxROS</w:t>
+      </w:r>
+      <w:proofErr w:type="spellEnd"/>
+      <w:r>
+        <w:t xml:space="preserve"> – see definitions below; </w:t>
+      </w:r>
+      <w:proofErr w:type="spellStart"/>
+      <w:r>
+        <w:t>TempType</w:t>
+      </w:r>
+      <w:proofErr w:type="spellEnd"/>
+      <w:r>
+        <w:t xml:space="preserve"> = “pulse”) or if the ROS can range </w:t>
+      </w:r>
+      <w:r>
+        <w:lastRenderedPageBreak/>
+        <w:t>between those values (</w:t>
+      </w:r>
+      <w:proofErr w:type="spellStart"/>
+      <w:r>
+        <w:t>TempType</w:t>
+      </w:r>
+      <w:proofErr w:type="spellEnd"/>
+      <w:r>
+        <w:t xml:space="preserve"> = “variable pulse”).  </w:t>
+      </w:r>
+      <w:r>
+        <w:t xml:space="preserve">For a continuous temporal pattern (every time step at the same outbreak level) choose </w:t>
+      </w:r>
+      <w:proofErr w:type="spellStart"/>
+      <w:r>
+        <w:t>TemporalType</w:t>
+      </w:r>
+      <w:proofErr w:type="spellEnd"/>
+      <w:r>
+        <w:t xml:space="preserve"> “pulse” and set </w:t>
+      </w:r>
+      <w:proofErr w:type="spellStart"/>
+      <w:r>
+        <w:t>MaxROS</w:t>
+      </w:r>
+      <w:proofErr w:type="spellEnd"/>
+      <w:r>
+        <w:t xml:space="preserve"> and </w:t>
+      </w:r>
+      <w:proofErr w:type="spellStart"/>
+      <w:r>
+        <w:t>MinROS</w:t>
+      </w:r>
+      <w:proofErr w:type="spellEnd"/>
+      <w:r>
+        <w:t xml:space="preserve"> to the same value greater than 0.</w:t>
       </w:r>
     </w:p>
     <w:p>
       <w:pPr>
         <w:pStyle w:val="textbody"/>
       </w:pPr>
+      <w:proofErr w:type="spellStart"/>
       <w:r>
         <w:rPr>
           <w:i/>
           <w:iCs/>
         </w:rPr>
-        <w:t xml:space="preserve">MaxROS </w:t>
-      </w:r>
-      <w:r>
-        <w:t>= Maximum Outbreak Status; defines the maximum intensity of a regional outbreak.  Parameter value must be an integer value between 1 (light outbreak) and 3 (intense outbreak).</w:t>
-      </w:r>
-    </w:p>
-    <w:p>
-      <w:pPr>
-        <w:pStyle w:val="textbody"/>
-      </w:pPr>
+        <w:t>MaxROS</w:t>
+      </w:r>
+      <w:proofErr w:type="spellEnd"/>
       <w:r>
         <w:rPr>
           <w:i/>
           <w:iCs/>
         </w:rPr>
-        <w:t xml:space="preserve">MinROS </w:t>
+        <w:t xml:space="preserve"> </w:t>
+      </w:r>
+      <w:r>
+        <w:t>= Maximum Outbreak Status; defines the maximum intensity of a regional outbreak.  Parameter value must be an integer value between 1 (light outbreak) and 3 (intense outbreak).</w:t>
+      </w:r>
+    </w:p>
+    <w:p>
+      <w:pPr>
+        <w:pStyle w:val="textbody"/>
+      </w:pPr>
+      <w:proofErr w:type="spellStart"/>
+      <w:r>
+        <w:rPr>
+          <w:i/>
+          <w:iCs/>
+        </w:rPr>
+        <w:t>MinROS</w:t>
+      </w:r>
+      <w:proofErr w:type="spellEnd"/>
+      <w:r>
+        <w:rPr>
+          <w:i/>
+          <w:iCs/>
+        </w:rPr>
+        <w:t xml:space="preserve"> </w:t>
       </w:r>
       <w:r>
         <w:t>= Minimum Outbreak Status; defines the “background” outbreak activity that will occur in each time step.  Parameter value mu</w:t>
@@ -9445,206 +10322,38 @@
         <w:t>st be an integer value between 0</w:t>
       </w:r>
       <w:r>
-        <w:t xml:space="preserve"> (no outbreak) and 3 (intense outbreak).  It can </w:t>
-      </w:r>
-      <w:r>
-        <w:lastRenderedPageBreak/>
-        <w:t xml:space="preserve">equal MaxROS, but cannot exceed it.  </w:t>
+        <w:t xml:space="preserve"> (no outbreak) and 3 (intense outbreak).  It can equal </w:t>
+      </w:r>
+      <w:proofErr w:type="spellStart"/>
+      <w:r>
+        <w:t>MaxROS</w:t>
+      </w:r>
+      <w:proofErr w:type="spellEnd"/>
+      <w:r>
+        <w:t xml:space="preserve">, but cannot exceed it.  </w:t>
       </w:r>
       <w:r>
         <w:rPr>
           <w:b/>
           <w:bCs/>
         </w:rPr>
-        <w:t>If MinROS is greater than zero, epidemics will occur at every BDA time step.</w:t>
-      </w:r>
-    </w:p>
-    <w:p>
-      <w:pPr>
-        <w:pStyle w:val="textbody"/>
-      </w:pPr>
-      <w:r>
-        <w:rPr>
-          <w:i/>
-        </w:rPr>
-        <w:t>OutbreakPattern</w:t>
-      </w:r>
-      <w:r>
-        <w:t xml:space="preserve"> represents the type of function used to control the </w:t>
-      </w:r>
-      <w:r>
-        <w:t xml:space="preserve">temporal </w:t>
-      </w:r>
-      <w:r>
-        <w:t>pattern of outbreaks.  Options are “</w:t>
-      </w:r>
-      <w:r>
-        <w:t xml:space="preserve">CyclicNormal” and “CyclicUniform”.  Both options represent a cyclic occurrence of outbreak, and differ in the distribution used to estimate time between outbreaks.  CyclicNormal uses a </w:t>
-      </w:r>
-      <w:r>
-        <w:t>normal</w:t>
-      </w:r>
-      <w:r>
-        <w:t xml:space="preserve"> </w:t>
-      </w:r>
-      <w:r>
-        <w:t>distribut</w:t>
-      </w:r>
-      <w:r>
-        <w:t>ion</w:t>
-      </w:r>
-      <w:r>
-        <w:t xml:space="preserve"> defined by a</w:t>
-      </w:r>
-      <w:r>
-        <w:t xml:space="preserve"> </w:t>
-      </w:r>
-      <w:r>
-        <w:t>mean</w:t>
-      </w:r>
-      <w:r>
-        <w:t xml:space="preserve"> (</w:t>
-      </w:r>
-      <w:r>
-        <w:rPr>
-          <w:i/>
-        </w:rPr>
-        <w:t>Mean</w:t>
-      </w:r>
-      <w:r>
-        <w:t>)</w:t>
-      </w:r>
-      <w:r>
-        <w:t xml:space="preserve"> and </w:t>
-      </w:r>
-      <w:r>
-        <w:t>standard deviation (</w:t>
-      </w:r>
-      <w:r>
-        <w:rPr>
-          <w:i/>
-        </w:rPr>
-        <w:t>StDev</w:t>
-      </w:r>
-      <w:r>
-        <w:t>)</w:t>
-      </w:r>
-      <w:r>
-        <w:t xml:space="preserve">, and </w:t>
-      </w:r>
-      <w:r>
-        <w:t>CyclicUnif</w:t>
-      </w:r>
-      <w:r>
-        <w:t xml:space="preserve">orm </w:t>
-      </w:r>
-      <w:r>
-        <w:t>uses a</w:t>
-      </w:r>
-      <w:r>
-        <w:t xml:space="preserve"> uniform</w:t>
-      </w:r>
-      <w:r>
-        <w:t xml:space="preserve"> distribution</w:t>
-      </w:r>
-      <w:r>
-        <w:t xml:space="preserve"> random function defined by a </w:t>
-      </w:r>
-      <w:r>
-        <w:t>maximum interval (</w:t>
-      </w:r>
-      <w:r>
-        <w:rPr>
-          <w:i/>
-          <w:iCs/>
-        </w:rPr>
-        <w:t>MaxI</w:t>
-      </w:r>
-      <w:r>
-        <w:rPr>
-          <w:i/>
-          <w:iCs/>
-        </w:rPr>
-        <w:t>nterval</w:t>
-      </w:r>
-      <w:r>
-        <w:t>) and a minimum value (</w:t>
-      </w:r>
-      <w:r>
-        <w:rPr>
-          <w:i/>
-        </w:rPr>
-        <w:t>M</w:t>
-      </w:r>
-      <w:r>
-        <w:rPr>
-          <w:i/>
-          <w:iCs/>
-        </w:rPr>
-        <w:t>inI</w:t>
-      </w:r>
-      <w:r>
-        <w:rPr>
-          <w:i/>
-          <w:iCs/>
-        </w:rPr>
-        <w:t>nterval</w:t>
-      </w:r>
-      <w:r>
-        <w:t>).</w:t>
-      </w:r>
-    </w:p>
-    <w:p>
-      <w:pPr>
-        <w:pStyle w:val="textbody"/>
-      </w:pPr>
-      <w:r>
-        <w:t xml:space="preserve">The required input parameters following </w:t>
-      </w:r>
-      <w:r>
-        <w:rPr>
-          <w:i/>
-        </w:rPr>
-        <w:t>OutbreakPattern</w:t>
-      </w:r>
-      <w:r>
-        <w:t xml:space="preserve"> vary depending on the pattern selected.  CyclicNormal is followed by </w:t>
-      </w:r>
-      <w:r>
-        <w:rPr>
-          <w:i/>
-        </w:rPr>
-        <w:t>Mean</w:t>
-      </w:r>
-      <w:r>
-        <w:t xml:space="preserve"> and </w:t>
-      </w:r>
-      <w:r>
-        <w:rPr>
-          <w:i/>
-        </w:rPr>
-        <w:t>StDev</w:t>
-      </w:r>
-      <w:r>
-        <w:t xml:space="preserve">, while CyclicUniform is followed by </w:t>
-      </w:r>
-      <w:r>
-        <w:rPr>
-          <w:i/>
-        </w:rPr>
-        <w:t>MaxInterval</w:t>
-      </w:r>
-      <w:r>
-        <w:t xml:space="preserve"> and </w:t>
-      </w:r>
-      <w:r>
-        <w:rPr>
-          <w:i/>
-        </w:rPr>
-        <w:t>MinInterval</w:t>
-      </w:r>
-      <w:r>
-        <w:t>.</w:t>
+        <w:t xml:space="preserve">If </w:t>
+      </w:r>
+      <w:proofErr w:type="spellStart"/>
+      <w:r>
+        <w:rPr>
+          <w:b/>
+          <w:bCs/>
+        </w:rPr>
+        <w:t>MinROS</w:t>
+      </w:r>
+      <w:proofErr w:type="spellEnd"/>
+      <w:r>
+        <w:rPr>
+          <w:b/>
+          <w:bCs/>
+        </w:rPr>
+        <w:t xml:space="preserve"> is greater than zero, epidemics will occur at every BDA time step.</w:t>
       </w:r>
     </w:p>
     <w:p>
@@ -9677,20 +10386,105 @@
       <w:pPr>
         <w:pStyle w:val="textinputfile"/>
       </w:pPr>
+      <w:proofErr w:type="spellStart"/>
+      <w:r>
+        <w:t>OutbreakPattern</w:t>
+      </w:r>
+      <w:proofErr w:type="spellEnd"/>
+      <w:r>
+        <w:tab/>
+      </w:r>
+      <w:proofErr w:type="spellStart"/>
+      <w:proofErr w:type="gramStart"/>
+      <w:r>
+        <w:t>CyclicNormal</w:t>
+      </w:r>
+      <w:proofErr w:type="spellEnd"/>
+      <w:r>
+        <w:t xml:space="preserve">  &lt;</w:t>
+      </w:r>
+      <w:proofErr w:type="gramEnd"/>
+      <w:r>
+        <w:t xml:space="preserve">&lt; </w:t>
+      </w:r>
+      <w:proofErr w:type="spellStart"/>
+      <w:r>
+        <w:t>CyclicNormal</w:t>
+      </w:r>
+      <w:proofErr w:type="spellEnd"/>
+      <w:r>
+        <w:t xml:space="preserve"> or </w:t>
+      </w:r>
+      <w:proofErr w:type="spellStart"/>
+      <w:r>
+        <w:t>CyclicUniform</w:t>
+      </w:r>
+      <w:proofErr w:type="spellEnd"/>
+    </w:p>
+    <w:p>
+      <w:pPr>
+        <w:pStyle w:val="textinputfile"/>
+      </w:pPr>
+      <w:r>
+        <w:t>Mean</w:t>
+      </w:r>
+      <w:r>
+        <w:tab/>
+      </w:r>
+      <w:r>
+        <w:tab/>
+      </w:r>
+      <w:r>
+        <w:tab/>
+        <w:t>25</w:t>
+      </w:r>
+    </w:p>
+    <w:p>
+      <w:pPr>
+        <w:pStyle w:val="textinputfile"/>
+      </w:pPr>
+      <w:proofErr w:type="spellStart"/>
+      <w:r>
+        <w:t>StDev</w:t>
+      </w:r>
+      <w:proofErr w:type="spellEnd"/>
+      <w:r>
+        <w:tab/>
+      </w:r>
+      <w:r>
+        <w:tab/>
+      </w:r>
+      <w:r>
+        <w:tab/>
+        <w:t>10</w:t>
+      </w:r>
+    </w:p>
+    <w:p>
+      <w:pPr>
+        <w:pStyle w:val="textinputfile"/>
+      </w:pPr>
+      <w:proofErr w:type="spellStart"/>
       <w:r>
         <w:t>TimeSinceLastEpidemic</w:t>
       </w:r>
+      <w:proofErr w:type="spellEnd"/>
       <w:r>
         <w:tab/>
         <w:t>20</w:t>
       </w:r>
       <w:r>
-        <w:t xml:space="preserve">  &lt;</w:t>
+        <w:t xml:space="preserve">  </w:t>
+      </w:r>
+      <w:r>
+        <w:tab/>
       </w:r>
       <w:r>
         <w:t>&lt;</w:t>
       </w:r>
       <w:r>
+        <w:t>&lt;</w:t>
+      </w:r>
+      <w:r>
         <w:t xml:space="preserve"> </w:t>
       </w:r>
       <w:r>
@@ -9701,9 +10495,11 @@
       <w:pPr>
         <w:pStyle w:val="textinputfile"/>
       </w:pPr>
+      <w:proofErr w:type="spellStart"/>
       <w:r>
         <w:t>TemporalType</w:t>
       </w:r>
+      <w:proofErr w:type="spellEnd"/>
       <w:r>
         <w:tab/>
         <w:t>pulse</w:t>
@@ -9715,22 +10511,32 @@
         <w:t xml:space="preserve">    </w:t>
       </w:r>
       <w:r>
+        <w:tab/>
+      </w:r>
+      <w:r>
         <w:t>&lt;&lt;</w:t>
       </w:r>
       <w:r>
         <w:t xml:space="preserve"> </w:t>
       </w:r>
       <w:r>
-        <w:t>pulse or variablepulse</w:t>
-      </w:r>
+        <w:t xml:space="preserve">pulse or </w:t>
+      </w:r>
+      <w:proofErr w:type="spellStart"/>
+      <w:r>
+        <w:t>variablepulse</w:t>
+      </w:r>
+      <w:proofErr w:type="spellEnd"/>
     </w:p>
     <w:p>
       <w:pPr>
         <w:pStyle w:val="textinputfile"/>
       </w:pPr>
+      <w:proofErr w:type="spellStart"/>
       <w:r>
         <w:t>MinROS</w:t>
       </w:r>
+      <w:proofErr w:type="spellEnd"/>
       <w:r>
         <w:tab/>
       </w:r>
@@ -9743,9 +10549,11 @@
       <w:pPr>
         <w:pStyle w:val="textinputfile"/>
       </w:pPr>
+      <w:proofErr w:type="spellStart"/>
       <w:r>
         <w:t>MaxROS</w:t>
       </w:r>
+      <w:proofErr w:type="spellEnd"/>
       <w:r>
         <w:tab/>
       </w:r>
@@ -9759,49 +10567,56 @@
         <w:pStyle w:val="textinputfile"/>
       </w:pPr>
       <w:r>
+        <w:br/>
+        <w:t>-- OR --</w:t>
+      </w:r>
+      <w:r>
+        <w:br/>
+      </w:r>
+    </w:p>
+    <w:p>
+      <w:pPr>
+        <w:pStyle w:val="textinputfile"/>
+      </w:pPr>
+      <w:proofErr w:type="spellStart"/>
+      <w:r>
         <w:t>OutbreakPattern</w:t>
       </w:r>
+      <w:proofErr w:type="spellEnd"/>
       <w:r>
         <w:tab/>
       </w:r>
-      <w:r>
-        <w:t>CyclicN</w:t>
-      </w:r>
-      <w:r>
-        <w:t>ormal</w:t>
-      </w:r>
-      <w:r>
-        <w:t xml:space="preserve">  </w:t>
-      </w:r>
-      <w:r>
-        <w:t>&lt;&lt;</w:t>
-      </w:r>
-      <w:r>
-        <w:t xml:space="preserve"> </w:t>
-      </w:r>
-      <w:r>
-        <w:t>CyclicN</w:t>
-      </w:r>
-      <w:r>
-        <w:t xml:space="preserve">ormal or </w:t>
-      </w:r>
-      <w:r>
-        <w:t>CyclicUn</w:t>
-      </w:r>
-      <w:r>
-        <w:t>iform</w:t>
-      </w:r>
+      <w:proofErr w:type="spellStart"/>
+      <w:r>
+        <w:t>CyclicUniform</w:t>
+      </w:r>
+      <w:proofErr w:type="spellEnd"/>
+      <w:r>
+        <w:t xml:space="preserve">  &lt;&lt; </w:t>
+      </w:r>
+      <w:proofErr w:type="spellStart"/>
+      <w:r>
+        <w:t>CyclicNormal</w:t>
+      </w:r>
+      <w:proofErr w:type="spellEnd"/>
+      <w:r>
+        <w:t xml:space="preserve"> or </w:t>
+      </w:r>
+      <w:proofErr w:type="spellStart"/>
+      <w:r>
+        <w:t>CyclicUniform</w:t>
+      </w:r>
+      <w:proofErr w:type="spellEnd"/>
     </w:p>
     <w:p>
       <w:pPr>
         <w:pStyle w:val="textinputfile"/>
       </w:pPr>
-      <w:r>
-        <w:t>Mean</w:t>
-      </w:r>
-      <w:r>
-        <w:tab/>
-      </w:r>
+      <w:proofErr w:type="spellStart"/>
+      <w:r>
+        <w:t>MaxInterval</w:t>
+      </w:r>
+      <w:proofErr w:type="spellEnd"/>
       <w:r>
         <w:tab/>
       </w:r>
@@ -9814,12 +10629,11 @@
       <w:pPr>
         <w:pStyle w:val="textinputfile"/>
       </w:pPr>
-      <w:r>
-        <w:t>StDev</w:t>
-      </w:r>
-      <w:r>
-        <w:tab/>
-      </w:r>
+      <w:proofErr w:type="spellStart"/>
+      <w:r>
+        <w:t>MinInterval</w:t>
+      </w:r>
+      <w:proofErr w:type="spellEnd"/>
       <w:r>
         <w:tab/>
       </w:r>
@@ -9832,54 +10646,87 @@
       <w:pPr>
         <w:pStyle w:val="textinputfile"/>
       </w:pPr>
-      <w:r>
-        <w:br/>
-        <w:t>-- OR --</w:t>
-      </w:r>
-      <w:r>
-        <w:br/>
+      <w:proofErr w:type="spellStart"/>
+      <w:r>
+        <w:t>TimeSinceLastEpidemic</w:t>
+      </w:r>
+      <w:proofErr w:type="spellEnd"/>
+      <w:r>
+        <w:tab/>
+        <w:t>1</w:t>
+      </w:r>
+      <w:r>
+        <w:t xml:space="preserve">0  </w:t>
+      </w:r>
+      <w:r>
+        <w:tab/>
+        <w:t xml:space="preserve">  </w:t>
+      </w:r>
+      <w:r>
+        <w:t>&lt;&lt; years</w:t>
       </w:r>
     </w:p>
     <w:p>
       <w:pPr>
         <w:pStyle w:val="textinputfile"/>
       </w:pPr>
-      <w:r>
-        <w:t>OutbreakPattern</w:t>
-      </w:r>
+      <w:proofErr w:type="spellStart"/>
+      <w:r>
+        <w:t>TemporalType</w:t>
+      </w:r>
+      <w:proofErr w:type="spellEnd"/>
       <w:r>
         <w:tab/>
-        <w:t>CyclicUniform  &lt;&lt; CyclicNormal or CyclicUniform</w:t>
-      </w:r>
+      </w:r>
+      <w:proofErr w:type="spellStart"/>
+      <w:r>
+        <w:t>variablepulse</w:t>
+      </w:r>
+      <w:proofErr w:type="spellEnd"/>
+      <w:r>
+        <w:t xml:space="preserve"> </w:t>
+      </w:r>
+      <w:r>
+        <w:t xml:space="preserve">&lt;&lt; pulse or </w:t>
+      </w:r>
+      <w:proofErr w:type="spellStart"/>
+      <w:r>
+        <w:t>variablepulse</w:t>
+      </w:r>
+      <w:proofErr w:type="spellEnd"/>
     </w:p>
     <w:p>
       <w:pPr>
         <w:pStyle w:val="textinputfile"/>
       </w:pPr>
-      <w:r>
-        <w:t>MaxInterval</w:t>
-      </w:r>
+      <w:proofErr w:type="spellStart"/>
+      <w:r>
+        <w:t>MinROS</w:t>
+      </w:r>
+      <w:proofErr w:type="spellEnd"/>
       <w:r>
         <w:tab/>
       </w:r>
       <w:r>
         <w:tab/>
-        <w:t>25</w:t>
+        <w:t>0</w:t>
       </w:r>
     </w:p>
     <w:p>
       <w:pPr>
         <w:pStyle w:val="textinputfile"/>
       </w:pPr>
-      <w:r>
-        <w:t>MinInterval</w:t>
-      </w:r>
+      <w:proofErr w:type="spellStart"/>
+      <w:r>
+        <w:t>MaxROS</w:t>
+      </w:r>
+      <w:proofErr w:type="spellEnd"/>
       <w:r>
         <w:tab/>
       </w:r>
       <w:r>
         <w:tab/>
-        <w:t>10</w:t>
+        <w:t>3</w:t>
       </w:r>
     </w:p>
     <w:p>
@@ -9889,16 +10736,45 @@
     </w:p>
     <w:p>
       <w:pPr>
+        <w:pStyle w:val="textinputfile"/>
+      </w:pPr>
+    </w:p>
+    <w:p>
+      <w:pPr>
         <w:pStyle w:val="textbody"/>
       </w:pPr>
       <w:r>
-        <w:t xml:space="preserve">Note that the order </w:t>
+        <w:rPr>
+          <w:b/>
+        </w:rPr>
+        <w:t>Note</w:t>
+      </w:r>
+      <w:r>
+        <w:rPr>
+          <w:b/>
+        </w:rPr>
+        <w:t>:</w:t>
+      </w:r>
+      <w:r>
+        <w:t xml:space="preserve"> </w:t>
+      </w:r>
+      <w:r>
+        <w:t>T</w:t>
+      </w:r>
+      <w:r>
+        <w:t xml:space="preserve">he order </w:t>
       </w:r>
       <w:r>
         <w:t xml:space="preserve">and names </w:t>
       </w:r>
       <w:r>
-        <w:t>of parameters ha</w:t>
+        <w:t xml:space="preserve">of </w:t>
+      </w:r>
+      <w:r>
+        <w:t xml:space="preserve">these </w:t>
+      </w:r>
+      <w:r>
+        <w:t>parameters ha</w:t>
       </w:r>
       <w:r>
         <w:t>ve</w:t>
@@ -9954,16 +10830,20 @@
           <w:iCs/>
         </w:rPr>
       </w:pPr>
+      <w:proofErr w:type="spellStart"/>
       <w:r>
         <w:rPr>
           <w:i/>
           <w:iCs/>
         </w:rPr>
+        <w:lastRenderedPageBreak/>
         <w:t>DispersalRate</w:t>
       </w:r>
+      <w:proofErr w:type="spellEnd"/>
       <w:r>
         <w:t xml:space="preserve"> defines the annual rate of dispersal in meters per year. The minimum logical value is a function of cell size, whereas the maximum logical value is a function of the map extent, i.e., (cell size / time step) ≤ </w:t>
       </w:r>
+      <w:proofErr w:type="spellStart"/>
       <w:r>
         <w:rPr>
           <w:i/>
@@ -9971,6 +10851,7 @@
         </w:rPr>
         <w:t>DispersalRate</w:t>
       </w:r>
+      <w:proofErr w:type="spellEnd"/>
       <w:r>
         <w:t xml:space="preserve"> ≥ (max map extent / time step).</w:t>
       </w:r>
@@ -9983,14 +10864,15 @@
           <w:iCs/>
         </w:rPr>
       </w:pPr>
+      <w:proofErr w:type="spellStart"/>
       <w:r>
         <w:rPr>
           <w:i/>
           <w:iCs/>
         </w:rPr>
-        <w:lastRenderedPageBreak/>
         <w:t>EpidemicThresh</w:t>
       </w:r>
+      <w:proofErr w:type="spellEnd"/>
       <w:r>
         <w:t xml:space="preserve"> defines the minimum BDP (0-1) required for an Epicenter to be selected.</w:t>
       </w:r>
@@ -10003,6 +10885,7 @@
           <w:iCs/>
         </w:rPr>
       </w:pPr>
+      <w:proofErr w:type="spellStart"/>
       <w:r>
         <w:rPr>
           <w:i/>
@@ -10010,6 +10893,7 @@
         </w:rPr>
         <w:t>InitialEpicenterNum</w:t>
       </w:r>
+      <w:proofErr w:type="spellEnd"/>
       <w:r>
         <w:t xml:space="preserve"> </w:t>
       </w:r>
@@ -10025,6 +10909,7 @@
           <w:iCs/>
         </w:rPr>
       </w:pPr>
+      <w:proofErr w:type="spellStart"/>
       <w:r>
         <w:rPr>
           <w:i/>
@@ -10032,6 +10917,7 @@
         </w:rPr>
         <w:t>OutbreakEpicenterCoeff</w:t>
       </w:r>
+      <w:proofErr w:type="spellEnd"/>
       <w:r>
         <w:t xml:space="preserve"> is the “c” parameter corresponding with Equation 3 for epicenters that will start from within the outbreak zone that occurred at time = t-1.  </w:t>
       </w:r>
@@ -10044,6 +10930,7 @@
           <w:iCs/>
         </w:rPr>
       </w:pPr>
+      <w:proofErr w:type="spellStart"/>
       <w:r>
         <w:rPr>
           <w:i/>
@@ -10051,6 +10938,7 @@
         </w:rPr>
         <w:t>SeedEpicenter</w:t>
       </w:r>
+      <w:proofErr w:type="spellEnd"/>
       <w:r>
         <w:t xml:space="preserve"> determines </w:t>
       </w:r>
@@ -10079,6 +10967,7 @@
           <w:iCs/>
         </w:rPr>
       </w:pPr>
+      <w:proofErr w:type="spellStart"/>
       <w:r>
         <w:rPr>
           <w:i/>
@@ -10086,6 +10975,7 @@
         </w:rPr>
         <w:t>SeedEpicenterCoeff</w:t>
       </w:r>
+      <w:proofErr w:type="spellEnd"/>
       <w:r>
         <w:t xml:space="preserve"> is the “c” parameter corresponding with Equation 3 for new epicenters that will start outside of the outbreak zone defined at time = t-1.  </w:t>
       </w:r>
@@ -10094,6 +10984,7 @@
       <w:pPr>
         <w:pStyle w:val="textbody"/>
       </w:pPr>
+      <w:proofErr w:type="spellStart"/>
       <w:r>
         <w:rPr>
           <w:i/>
@@ -10101,8 +10992,25 @@
         </w:rPr>
         <w:t>DispersalTemplate</w:t>
       </w:r>
-      <w:r>
-        <w:t xml:space="preserve"> defines the structuring element (i.e., the neighborhood rule) controlling the percolation of the BDA from an epicenter to its dispersal radius defined by DispersalRate×TimeStep. Options are: ‘MaxRadius’ or regular dispersal (i.e., disperse to maximum radius); ‘4N’ = 4-neighbor structuring element; ‘8N’  = 8-neighbor structuring element; ‘12N’ =12-neighbor structuring element; ‘24N’ =24-neighbor structuring element.</w:t>
+      <w:proofErr w:type="spellEnd"/>
+      <w:r>
+        <w:t xml:space="preserve"> defines the structuring element (i.e., the neighborhood rule) controlling the percolation of the BDA from an epicenter to its dispersal radius defined by </w:t>
+      </w:r>
+      <w:proofErr w:type="spellStart"/>
+      <w:r>
+        <w:t>DispersalRate×TimeStep</w:t>
+      </w:r>
+      <w:proofErr w:type="spellEnd"/>
+      <w:r>
+        <w:t>. Options are: ‘</w:t>
+      </w:r>
+      <w:proofErr w:type="spellStart"/>
+      <w:r>
+        <w:t>MaxRadius</w:t>
+      </w:r>
+      <w:proofErr w:type="spellEnd"/>
+      <w:r>
+        <w:t>’ or regular dispersal (i.e., disperse to maximum radius); ‘4N’ = 4-neighbor structuring element; ‘8N’  = 8-neighbor structuring element; ‘12N’ =12-neighbor structuring element; ‘24N’ =24-neighbor structuring element.</w:t>
       </w:r>
     </w:p>
     <w:p>
@@ -10143,9 +11051,11 @@
       <w:pPr>
         <w:pStyle w:val="textinputfile"/>
       </w:pPr>
+      <w:proofErr w:type="spellStart"/>
       <w:r>
         <w:t>DispersalRate</w:t>
       </w:r>
+      <w:proofErr w:type="spellEnd"/>
       <w:r>
         <w:tab/>
       </w:r>
@@ -10164,9 +11074,11 @@
       <w:pPr>
         <w:pStyle w:val="textinputfile"/>
       </w:pPr>
+      <w:proofErr w:type="spellStart"/>
       <w:r>
         <w:t>EpidemicThresh</w:t>
       </w:r>
+      <w:proofErr w:type="spellEnd"/>
       <w:r>
         <w:tab/>
       </w:r>
@@ -10181,9 +11093,11 @@
       <w:pPr>
         <w:pStyle w:val="textinputfile"/>
       </w:pPr>
+      <w:proofErr w:type="spellStart"/>
       <w:r>
         <w:t>InitialEpicenterNum</w:t>
       </w:r>
+      <w:proofErr w:type="spellEnd"/>
       <w:r>
         <w:tab/>
         <w:t>5</w:t>
@@ -10193,9 +11107,11 @@
       <w:pPr>
         <w:pStyle w:val="textinputfile"/>
       </w:pPr>
+      <w:proofErr w:type="spellStart"/>
       <w:r>
         <w:t>OutbreakEpicenterCoeff</w:t>
       </w:r>
+      <w:proofErr w:type="spellEnd"/>
       <w:r>
         <w:tab/>
         <w:t>0.01</w:t>
@@ -10205,9 +11121,11 @@
       <w:pPr>
         <w:pStyle w:val="textinputfile"/>
       </w:pPr>
+      <w:proofErr w:type="spellStart"/>
       <w:r>
         <w:t>SeedEpicenter</w:t>
       </w:r>
+      <w:proofErr w:type="spellEnd"/>
       <w:r>
         <w:tab/>
       </w:r>
@@ -10226,9 +11144,11 @@
       <w:pPr>
         <w:pStyle w:val="textinputfile"/>
       </w:pPr>
+      <w:proofErr w:type="spellStart"/>
       <w:r>
         <w:t>SeedEpicenterCoeff</w:t>
       </w:r>
+      <w:proofErr w:type="spellEnd"/>
       <w:r>
         <w:tab/>
         <w:t>20</w:t>
@@ -10238,9 +11158,11 @@
       <w:pPr>
         <w:pStyle w:val="textinputfile"/>
       </w:pPr>
+      <w:proofErr w:type="spellStart"/>
       <w:r>
         <w:t>DispersalTemplate</w:t>
       </w:r>
+      <w:proofErr w:type="spellEnd"/>
       <w:r>
         <w:tab/>
       </w:r>
@@ -10252,7 +11174,15 @@
       </w:r>
       <w:r>
         <w:tab/>
-        <w:t>&lt;&lt;MaxRadius, 4N,</w:t>
+        <w:t>&lt;&lt;</w:t>
+      </w:r>
+      <w:proofErr w:type="spellStart"/>
+      <w:r>
+        <w:t>MaxRadius</w:t>
+      </w:r>
+      <w:proofErr w:type="spellEnd"/>
+      <w:r>
+        <w:t>, 4N,</w:t>
       </w:r>
     </w:p>
     <w:p>
@@ -10307,12 +11237,15 @@
           <w:iCs/>
         </w:rPr>
       </w:pPr>
+      <w:proofErr w:type="spellStart"/>
       <w:r>
         <w:rPr>
           <w:i/>
         </w:rPr>
+        <w:lastRenderedPageBreak/>
         <w:t>NeighborhoodFlag</w:t>
       </w:r>
+      <w:proofErr w:type="spellEnd"/>
       <w:r>
         <w:t xml:space="preserve"> determines whether NRD is used in calculating BDP.</w:t>
       </w:r>
@@ -10334,9 +11267,9 @@
         </w:rPr>
       </w:pPr>
       <w:r>
-        <w:lastRenderedPageBreak/>
         <w:t xml:space="preserve">The </w:t>
       </w:r>
+      <w:proofErr w:type="spellStart"/>
       <w:r>
         <w:rPr>
           <w:i/>
@@ -10359,7 +11292,14 @@
         <w:rPr>
           <w:i/>
         </w:rPr>
-        <w:t xml:space="preserve">p </w:t>
+        <w:t>p</w:t>
+      </w:r>
+      <w:proofErr w:type="spellEnd"/>
+      <w:r>
+        <w:rPr>
+          <w:i/>
+        </w:rPr>
+        <w:t xml:space="preserve"> </w:t>
       </w:r>
       <w:r>
         <w:t xml:space="preserve">flag determines whether the BDA module will use every cell in a neighborhood to calculate Neighborhood Resource Dominance (‘no’), or use the subsampling procedure to calculate NRD (‘yes’).  </w:t>
@@ -10373,6 +11313,7 @@
           <w:iCs/>
         </w:rPr>
       </w:pPr>
+      <w:proofErr w:type="spellStart"/>
       <w:r>
         <w:rPr>
           <w:i/>
@@ -10383,7 +11324,14 @@
         <w:rPr>
           <w:i/>
         </w:rPr>
-        <w:t xml:space="preserve">Radius </w:t>
+        <w:t>Radius</w:t>
+      </w:r>
+      <w:proofErr w:type="spellEnd"/>
+      <w:r>
+        <w:rPr>
+          <w:i/>
+        </w:rPr>
+        <w:t xml:space="preserve"> </w:t>
       </w:r>
       <w:r>
         <w:t xml:space="preserve">defines the radius of the neighborhood influence in meters. Logically this variable should not be larger than the extent of the map, but neighborhoods should be at least an order of magnitude smaller than the map extent to avoid excessive edge effects. </w:t>
@@ -10397,12 +11345,14 @@
           <w:iCs/>
         </w:rPr>
       </w:pPr>
+      <w:proofErr w:type="spellStart"/>
       <w:r>
         <w:rPr>
           <w:i/>
         </w:rPr>
         <w:t>NeighborShape</w:t>
       </w:r>
+      <w:proofErr w:type="spellEnd"/>
       <w:r>
         <w:t xml:space="preserve"> defines the radial function used to calculate NRD.  Valid entries are: uniform, linear, or Gaussian.</w:t>
       </w:r>
@@ -10411,12 +11361,14 @@
       <w:pPr>
         <w:pStyle w:val="textbody"/>
       </w:pPr>
+      <w:proofErr w:type="spellStart"/>
       <w:r>
         <w:rPr>
           <w:i/>
         </w:rPr>
         <w:t>NeighborWeight</w:t>
       </w:r>
+      <w:proofErr w:type="spellEnd"/>
       <w:r>
         <w:t xml:space="preserve"> (NW) defines the importance of NRD relative to SRD when calculating BDP. [Range:  0.01 - 100]</w:t>
       </w:r>
@@ -10451,12 +11403,14 @@
       <w:pPr>
         <w:pStyle w:val="textinputfile"/>
       </w:pPr>
+      <w:proofErr w:type="spellStart"/>
       <w:r>
         <w:t>Neighbor</w:t>
       </w:r>
       <w:r>
         <w:t>Flag</w:t>
       </w:r>
+      <w:proofErr w:type="spellEnd"/>
       <w:r>
         <w:tab/>
         <w:t>yes</w:t>
@@ -10475,9 +11429,11 @@
       <w:pPr>
         <w:pStyle w:val="textinputfile"/>
       </w:pPr>
+      <w:proofErr w:type="spellStart"/>
       <w:r>
         <w:t>NeighborSpeedUp</w:t>
       </w:r>
+      <w:proofErr w:type="spellEnd"/>
       <w:r>
         <w:tab/>
         <w:t>none</w:t>
@@ -10496,9 +11452,11 @@
       <w:pPr>
         <w:pStyle w:val="textinputfile"/>
       </w:pPr>
+      <w:proofErr w:type="spellStart"/>
       <w:r>
         <w:t>NeighborRadius</w:t>
       </w:r>
+      <w:proofErr w:type="spellEnd"/>
       <w:r>
         <w:tab/>
         <w:t>1000</w:t>
@@ -10517,9 +11475,11 @@
       <w:pPr>
         <w:pStyle w:val="textinputfile"/>
       </w:pPr>
+      <w:proofErr w:type="spellStart"/>
       <w:r>
         <w:t>NeighborShape</w:t>
       </w:r>
+      <w:proofErr w:type="spellEnd"/>
       <w:r>
         <w:tab/>
         <w:t>uniform</w:t>
@@ -10534,16 +11494,23 @@
         <w:t>o</w:t>
       </w:r>
       <w:r>
-        <w:t>r gaussian</w:t>
-      </w:r>
+        <w:t xml:space="preserve">r </w:t>
+      </w:r>
+      <w:proofErr w:type="spellStart"/>
+      <w:r>
+        <w:t>gaussian</w:t>
+      </w:r>
+      <w:proofErr w:type="spellEnd"/>
     </w:p>
     <w:p>
       <w:pPr>
         <w:pStyle w:val="textinputfile"/>
       </w:pPr>
+      <w:proofErr w:type="spellStart"/>
       <w:r>
         <w:t>NeighborWeight</w:t>
       </w:r>
+      <w:proofErr w:type="spellEnd"/>
       <w:r>
         <w:tab/>
         <w:t>10</w:t>
@@ -10846,8 +11813,13 @@
         <w:ind w:left="864" w:hanging="864"/>
       </w:pPr>
       <w:bookmarkStart w:id="165" w:name="_Toc348685189"/>
-      <w:r>
-        <w:t>Ecoregion Modifiers</w:t>
+      <w:proofErr w:type="spellStart"/>
+      <w:r>
+        <w:t>Ecoregion</w:t>
+      </w:r>
+      <w:proofErr w:type="spellEnd"/>
+      <w:r>
+        <w:t xml:space="preserve"> Modifiers</w:t>
       </w:r>
       <w:r>
         <w:t xml:space="preserve"> (Optional)</w:t>
@@ -10859,7 +11831,15 @@
         <w:pStyle w:val="textbody"/>
       </w:pPr>
       <w:r>
-        <w:t xml:space="preserve">Next, a table of Land Type Modifiers is provided.  Land types (or Ecoregions) need not be listed and need not be listed in order.  </w:t>
+        <w:t xml:space="preserve">Next, a table of Land Type Modifiers is provided.  Land types (or </w:t>
+      </w:r>
+      <w:proofErr w:type="spellStart"/>
+      <w:r>
+        <w:t>Ecoregions</w:t>
+      </w:r>
+      <w:proofErr w:type="spellEnd"/>
+      <w:r>
+        <w:t xml:space="preserve">) need not be listed and need not be listed in order.  </w:t>
       </w:r>
       <w:r>
         <w:rPr>
@@ -10869,7 +11849,15 @@
         <w:t>The default value is 0.0.</w:t>
       </w:r>
       <w:r>
-        <w:t xml:space="preserve">  The ecoregion number is listed, followed by the modifier value (-1.0 – 1.0).  Example:</w:t>
+        <w:t xml:space="preserve">  The </w:t>
+      </w:r>
+      <w:proofErr w:type="spellStart"/>
+      <w:r>
+        <w:t>ecoregion</w:t>
+      </w:r>
+      <w:proofErr w:type="spellEnd"/>
+      <w:r>
+        <w:t xml:space="preserve"> number is listed, followed by the modifier value (-1.0 – 1.0).  Example:</w:t>
       </w:r>
     </w:p>
     <w:p>
@@ -10879,9 +11867,11 @@
       <w:r>
         <w:t>&gt;&gt;</w:t>
       </w:r>
+      <w:proofErr w:type="spellStart"/>
       <w:r>
         <w:t>Ecoregion</w:t>
       </w:r>
+      <w:proofErr w:type="spellEnd"/>
       <w:r>
         <w:t xml:space="preserve"> </w:t>
       </w:r>
@@ -10914,6 +11904,7 @@
         <w:pStyle w:val="textinputfile"/>
       </w:pPr>
       <w:r>
+        <w:lastRenderedPageBreak/>
         <w:t>eco26</w:t>
       </w:r>
       <w:r>
@@ -10960,7 +11951,6 @@
       </w:pPr>
       <w:bookmarkStart w:id="166" w:name="_Toc348685190"/>
       <w:r>
-        <w:lastRenderedPageBreak/>
         <w:t>Disturbance Modifiers</w:t>
       </w:r>
       <w:r>
@@ -11004,17 +11994,24 @@
       <w:pPr>
         <w:pStyle w:val="textinputfile"/>
       </w:pPr>
+      <w:proofErr w:type="spellStart"/>
       <w:r>
         <w:t>DisturbanceModifiers</w:t>
       </w:r>
+      <w:proofErr w:type="spellEnd"/>
     </w:p>
     <w:p>
       <w:pPr>
         <w:pStyle w:val="textinputfile"/>
       </w:pPr>
       <w:r>
-        <w:t>&gt;&gt;SRD Modifer</w:t>
-      </w:r>
+        <w:t xml:space="preserve">&gt;&gt;SRD </w:t>
+      </w:r>
+      <w:proofErr w:type="spellStart"/>
+      <w:r>
+        <w:t>Modifer</w:t>
+      </w:r>
+      <w:proofErr w:type="spellEnd"/>
       <w:r>
         <w:tab/>
         <w:t>Duration</w:t>
@@ -11049,8 +12046,13 @@
       </w:r>
       <w:r>
         <w:tab/>
-        <w:t>WindSeverity5 AspenClearcut</w:t>
-      </w:r>
+        <w:t xml:space="preserve">WindSeverity5 </w:t>
+      </w:r>
+      <w:proofErr w:type="spellStart"/>
+      <w:r>
+        <w:t>AspenClearcut</w:t>
+      </w:r>
+      <w:proofErr w:type="spellEnd"/>
     </w:p>
     <w:p>
       <w:pPr>
@@ -11080,9 +12082,11 @@
       <w:r>
         <w:t xml:space="preserve">Fire </w:t>
       </w:r>
+      <w:proofErr w:type="spellStart"/>
       <w:r>
         <w:t>MaxAgeClearcut</w:t>
       </w:r>
+      <w:proofErr w:type="spellEnd"/>
     </w:p>
     <w:p>
       <w:pPr>
@@ -11144,17 +12148,27 @@
           <w:iCs/>
         </w:rPr>
       </w:pPr>
+      <w:proofErr w:type="spellStart"/>
       <w:r>
         <w:rPr>
           <w:i/>
         </w:rPr>
         <w:t>SRDProb</w:t>
       </w:r>
+      <w:proofErr w:type="spellEnd"/>
       <w:r>
         <w:t xml:space="preserve"> values for each Host Preference Class (Minor, Secondary, Major)</w:t>
       </w:r>
       <w:r>
-        <w:t xml:space="preserve"> define the SRD values for cohorts in that class.  The SRDProb values must range between 0 and 1.  </w:t>
+        <w:t xml:space="preserve"> define the SRD values for cohorts in that class.  The </w:t>
+      </w:r>
+      <w:proofErr w:type="spellStart"/>
+      <w:r>
+        <w:t>SRDProb</w:t>
+      </w:r>
+      <w:proofErr w:type="spellEnd"/>
+      <w:r>
+        <w:t xml:space="preserve"> values must range between 0 and 1.  </w:t>
       </w:r>
       <w:r>
         <w:t>All</w:t>
@@ -11172,6 +12186,7 @@
         <w:t xml:space="preserve"> of the </w:t>
       </w:r>
       <w:r>
+        <w:lastRenderedPageBreak/>
         <w:t>BDA extension used hard-coded values of 0.33, 0.66, and 1.0 for these values.</w:t>
       </w:r>
     </w:p>
@@ -11183,7 +12198,6 @@
         <w:rPr>
           <w:i/>
         </w:rPr>
-        <w:lastRenderedPageBreak/>
         <w:t>Susceptibility Class Ages</w:t>
       </w:r>
       <w:r>
@@ -11226,6 +12240,7 @@
       <w:pPr>
         <w:pStyle w:val="textbody"/>
       </w:pPr>
+      <w:proofErr w:type="spellStart"/>
       <w:r>
         <w:rPr>
           <w:i/>
@@ -11238,6 +12253,7 @@
         </w:rPr>
         <w:t>Prob</w:t>
       </w:r>
+      <w:proofErr w:type="spellEnd"/>
       <w:r>
         <w:t xml:space="preserve"> values for each Susceptibilit</w:t>
       </w:r>
@@ -11263,16 +12279,25 @@
         <w:t xml:space="preserve"> and the susceptibility class of each cohort.</w:t>
       </w:r>
       <w:r>
-        <w:t xml:space="preserve">  The Mort</w:t>
-      </w:r>
-      <w:r>
-        <w:t>Prob values must range between 0 and 1.</w:t>
+        <w:t xml:space="preserve">  The </w:t>
+      </w:r>
+      <w:proofErr w:type="spellStart"/>
+      <w:r>
+        <w:t>Mort</w:t>
+      </w:r>
+      <w:r>
+        <w:t>Prob</w:t>
+      </w:r>
+      <w:proofErr w:type="spellEnd"/>
+      <w:r>
+        <w:t xml:space="preserve"> values must range between 0 and 1.</w:t>
       </w:r>
     </w:p>
     <w:p>
       <w:pPr>
         <w:pStyle w:val="textbody"/>
       </w:pPr>
+      <w:proofErr w:type="spellStart"/>
       <w:r>
         <w:rPr>
           <w:i/>
@@ -11285,11 +12310,20 @@
         </w:rPr>
         <w:t>DeadFuel</w:t>
       </w:r>
+      <w:proofErr w:type="spellEnd"/>
       <w:r>
         <w:t xml:space="preserve"> s</w:t>
       </w:r>
       <w:r>
-        <w:t>pecifies whether a species contributes to a specialty dead fuel class for use with fuel extensions that account for disturbance-related fuels.  This feature is used to track the number of dead cohorts of these species for each site, which can be used by other extensions.  For example, the Dynamic Fire and Fuel System (DFFS) extension uses the presence of dead conifers to specify certain insect-kill fuel types. Paremter o</w:t>
+        <w:t xml:space="preserve">pecifies whether a species contributes to a specialty dead fuel class for use with fuel extensions that account for disturbance-related fuels.  This feature is used to track the number of dead cohorts of these species for each site, which can be used by other extensions.  For example, the Dynamic Fire and Fuel System (DFFS) extension uses the presence of dead conifers to specify certain insect-kill fuel types. </w:t>
+      </w:r>
+      <w:proofErr w:type="spellStart"/>
+      <w:r>
+        <w:t>Paremter</w:t>
+      </w:r>
+      <w:proofErr w:type="spellEnd"/>
+      <w:r>
+        <w:t xml:space="preserve"> o</w:t>
       </w:r>
       <w:r>
         <w:t>ptions are ‘yes’ or ‘no’.  Species that are not listed default to ‘no’.</w:t>
@@ -11316,6 +12350,7 @@
           <w:szCs w:val="16"/>
         </w:rPr>
       </w:pPr>
+      <w:proofErr w:type="spellStart"/>
       <w:r>
         <w:rPr>
           <w:sz w:val="16"/>
@@ -11323,6 +12358,7 @@
         </w:rPr>
         <w:t>BDASpeciesParameters</w:t>
       </w:r>
+      <w:proofErr w:type="spellEnd"/>
     </w:p>
     <w:p>
       <w:pPr>
@@ -11419,56 +12455,60 @@
           <w:sz w:val="16"/>
           <w:szCs w:val="16"/>
         </w:rPr>
-        <w:t xml:space="preserve">&gt;&gt;Species  MinorHost  </w:t>
-      </w:r>
+        <w:t xml:space="preserve">&gt;&gt;Species  </w:t>
+      </w:r>
+      <w:proofErr w:type="spellStart"/>
       <w:r>
         <w:rPr>
           <w:sz w:val="16"/>
           <w:szCs w:val="16"/>
         </w:rPr>
-        <w:t xml:space="preserve">  </w:t>
-      </w:r>
+        <w:t>MinorHost</w:t>
+      </w:r>
+      <w:proofErr w:type="spellEnd"/>
       <w:r>
         <w:rPr>
           <w:sz w:val="16"/>
           <w:szCs w:val="16"/>
         </w:rPr>
-        <w:t xml:space="preserve">2ndHost     </w:t>
+        <w:t xml:space="preserve">  </w:t>
       </w:r>
       <w:r>
         <w:rPr>
           <w:sz w:val="16"/>
           <w:szCs w:val="16"/>
         </w:rPr>
-        <w:t xml:space="preserve"> </w:t>
+        <w:t xml:space="preserve">  </w:t>
       </w:r>
       <w:r>
         <w:rPr>
           <w:sz w:val="16"/>
           <w:szCs w:val="16"/>
         </w:rPr>
-        <w:t xml:space="preserve">MajorHost   </w:t>
+        <w:t xml:space="preserve">2ndHost     </w:t>
       </w:r>
       <w:r>
         <w:rPr>
           <w:sz w:val="16"/>
           <w:szCs w:val="16"/>
         </w:rPr>
-        <w:t>|</w:t>
-      </w:r>
+        <w:t xml:space="preserve"> </w:t>
+      </w:r>
+      <w:proofErr w:type="spellStart"/>
       <w:r>
         <w:rPr>
           <w:sz w:val="16"/>
           <w:szCs w:val="16"/>
         </w:rPr>
-        <w:t xml:space="preserve"> Class3        Class2        Class1 </w:t>
-      </w:r>
+        <w:t>MajorHost</w:t>
+      </w:r>
+      <w:proofErr w:type="spellEnd"/>
       <w:r>
         <w:rPr>
           <w:sz w:val="16"/>
           <w:szCs w:val="16"/>
         </w:rPr>
-        <w:t xml:space="preserve">      </w:t>
+        <w:t xml:space="preserve">   </w:t>
       </w:r>
       <w:r>
         <w:rPr>
@@ -11482,13 +12522,34 @@
           <w:sz w:val="16"/>
           <w:szCs w:val="16"/>
         </w:rPr>
-        <w:t xml:space="preserve"> </w:t>
+        <w:t xml:space="preserve"> Class3        Class2        Class1 </w:t>
       </w:r>
       <w:r>
         <w:rPr>
           <w:sz w:val="16"/>
           <w:szCs w:val="16"/>
         </w:rPr>
+        <w:t xml:space="preserve">      </w:t>
+      </w:r>
+      <w:r>
+        <w:rPr>
+          <w:sz w:val="16"/>
+          <w:szCs w:val="16"/>
+        </w:rPr>
+        <w:t>|</w:t>
+      </w:r>
+      <w:r>
+        <w:rPr>
+          <w:sz w:val="16"/>
+          <w:szCs w:val="16"/>
+        </w:rPr>
+        <w:t xml:space="preserve"> </w:t>
+      </w:r>
+      <w:r>
+        <w:rPr>
+          <w:sz w:val="16"/>
+          <w:szCs w:val="16"/>
+        </w:rPr>
         <w:t>Dead</w:t>
       </w:r>
     </w:p>
@@ -11506,83 +12567,165 @@
           <w:sz w:val="16"/>
           <w:szCs w:val="16"/>
         </w:rPr>
-        <w:t xml:space="preserve">&gt;&gt;Name     Age SRDProb  Age SRDProb  Age SRDProb </w:t>
-      </w:r>
+        <w:t xml:space="preserve">&gt;&gt;Name     Age </w:t>
+      </w:r>
+      <w:proofErr w:type="spellStart"/>
       <w:r>
         <w:rPr>
           <w:sz w:val="16"/>
           <w:szCs w:val="16"/>
         </w:rPr>
-        <w:t>|</w:t>
-      </w:r>
+        <w:t>SRDProb</w:t>
+      </w:r>
+      <w:proofErr w:type="spellEnd"/>
       <w:r>
         <w:rPr>
           <w:sz w:val="16"/>
           <w:szCs w:val="16"/>
         </w:rPr>
-        <w:t xml:space="preserve"> Age Mort</w:t>
-      </w:r>
+        <w:t xml:space="preserve">  Age </w:t>
+      </w:r>
+      <w:proofErr w:type="spellStart"/>
       <w:r>
         <w:rPr>
           <w:sz w:val="16"/>
           <w:szCs w:val="16"/>
         </w:rPr>
-        <w:t xml:space="preserve">Prob  Age </w:t>
-      </w:r>
+        <w:t>SRDProb</w:t>
+      </w:r>
+      <w:proofErr w:type="spellEnd"/>
       <w:r>
         <w:rPr>
           <w:sz w:val="16"/>
           <w:szCs w:val="16"/>
         </w:rPr>
-        <w:t>Mort</w:t>
-      </w:r>
+        <w:t xml:space="preserve">  Age </w:t>
+      </w:r>
+      <w:proofErr w:type="spellStart"/>
       <w:r>
         <w:rPr>
           <w:sz w:val="16"/>
           <w:szCs w:val="16"/>
         </w:rPr>
-        <w:t xml:space="preserve">Prob  Age </w:t>
-      </w:r>
+        <w:t>SRDProb</w:t>
+      </w:r>
+      <w:proofErr w:type="spellEnd"/>
       <w:r>
         <w:rPr>
           <w:sz w:val="16"/>
           <w:szCs w:val="16"/>
         </w:rPr>
-        <w:t>Mort</w:t>
+        <w:t xml:space="preserve"> </w:t>
       </w:r>
       <w:r>
         <w:rPr>
           <w:sz w:val="16"/>
           <w:szCs w:val="16"/>
         </w:rPr>
-        <w:t xml:space="preserve">Prob </w:t>
+        <w:t>|</w:t>
       </w:r>
       <w:r>
         <w:rPr>
           <w:sz w:val="16"/>
           <w:szCs w:val="16"/>
         </w:rPr>
-        <w:t>|</w:t>
-      </w:r>
+        <w:t xml:space="preserve"> Age </w:t>
+      </w:r>
+      <w:proofErr w:type="spellStart"/>
       <w:r>
         <w:rPr>
           <w:sz w:val="16"/>
           <w:szCs w:val="16"/>
         </w:rPr>
-        <w:t xml:space="preserve"> </w:t>
+        <w:t>Mort</w:t>
       </w:r>
       <w:r>
         <w:rPr>
           <w:sz w:val="16"/>
           <w:szCs w:val="16"/>
         </w:rPr>
-        <w:t>Fuel</w:t>
-      </w:r>
+        <w:t>Prob</w:t>
+      </w:r>
+      <w:proofErr w:type="spellEnd"/>
       <w:r>
         <w:rPr>
           <w:sz w:val="16"/>
           <w:szCs w:val="16"/>
         </w:rPr>
+        <w:t xml:space="preserve">  Age </w:t>
+      </w:r>
+      <w:proofErr w:type="spellStart"/>
+      <w:r>
+        <w:rPr>
+          <w:sz w:val="16"/>
+          <w:szCs w:val="16"/>
+        </w:rPr>
+        <w:t>Mort</w:t>
+      </w:r>
+      <w:r>
+        <w:rPr>
+          <w:sz w:val="16"/>
+          <w:szCs w:val="16"/>
+        </w:rPr>
+        <w:t>Prob</w:t>
+      </w:r>
+      <w:proofErr w:type="spellEnd"/>
+      <w:r>
+        <w:rPr>
+          <w:sz w:val="16"/>
+          <w:szCs w:val="16"/>
+        </w:rPr>
+        <w:t xml:space="preserve">  Age </w:t>
+      </w:r>
+      <w:proofErr w:type="spellStart"/>
+      <w:r>
+        <w:rPr>
+          <w:sz w:val="16"/>
+          <w:szCs w:val="16"/>
+        </w:rPr>
+        <w:t>Mort</w:t>
+      </w:r>
+      <w:r>
+        <w:rPr>
+          <w:sz w:val="16"/>
+          <w:szCs w:val="16"/>
+        </w:rPr>
+        <w:t>Prob</w:t>
+      </w:r>
+      <w:proofErr w:type="spellEnd"/>
+      <w:r>
+        <w:rPr>
+          <w:sz w:val="16"/>
+          <w:szCs w:val="16"/>
+        </w:rPr>
+        <w:t xml:space="preserve"> </w:t>
+      </w:r>
+      <w:r>
+        <w:rPr>
+          <w:sz w:val="16"/>
+          <w:szCs w:val="16"/>
+        </w:rPr>
+        <w:t>|</w:t>
+      </w:r>
+      <w:r>
+        <w:rPr>
+          <w:sz w:val="16"/>
+          <w:szCs w:val="16"/>
+        </w:rPr>
+        <w:t xml:space="preserve"> </w:t>
+      </w:r>
+      <w:r>
+        <w:rPr>
+          <w:sz w:val="16"/>
+          <w:szCs w:val="16"/>
+        </w:rPr>
+        <w:t>Fuel</w:t>
+      </w:r>
+      <w:r>
+        <w:rPr>
+          <w:sz w:val="16"/>
+          <w:szCs w:val="16"/>
+        </w:rPr>
         <w:t>?</w:t>
       </w:r>
     </w:p>
@@ -11619,95 +12762,104 @@
           <w:szCs w:val="16"/>
         </w:rPr>
       </w:pPr>
+      <w:proofErr w:type="spellStart"/>
       <w:r>
         <w:rPr>
           <w:sz w:val="16"/>
           <w:szCs w:val="16"/>
         </w:rPr>
-        <w:t xml:space="preserve">abiebals  </w:t>
-      </w:r>
+        <w:t>abiebals</w:t>
+      </w:r>
+      <w:proofErr w:type="spellEnd"/>
       <w:r>
         <w:rPr>
           <w:sz w:val="16"/>
           <w:szCs w:val="16"/>
         </w:rPr>
-        <w:t xml:space="preserve"> </w:t>
+        <w:t xml:space="preserve">  </w:t>
       </w:r>
       <w:r>
         <w:rPr>
           <w:sz w:val="16"/>
           <w:szCs w:val="16"/>
         </w:rPr>
-        <w:t xml:space="preserve"> 0   0.25</w:t>
+        <w:t xml:space="preserve"> </w:t>
       </w:r>
       <w:r>
         <w:rPr>
           <w:sz w:val="16"/>
           <w:szCs w:val="16"/>
         </w:rPr>
-        <w:tab/>
+        <w:t xml:space="preserve"> 0   0.25</w:t>
       </w:r>
       <w:r>
         <w:rPr>
           <w:sz w:val="16"/>
           <w:szCs w:val="16"/>
         </w:rPr>
-        <w:t xml:space="preserve">  </w:t>
+        <w:tab/>
       </w:r>
       <w:r>
         <w:rPr>
           <w:sz w:val="16"/>
           <w:szCs w:val="16"/>
         </w:rPr>
-        <w:t>20  0.5</w:t>
+        <w:t xml:space="preserve">  </w:t>
       </w:r>
       <w:r>
         <w:rPr>
           <w:sz w:val="16"/>
           <w:szCs w:val="16"/>
         </w:rPr>
-        <w:tab/>
+        <w:t>20  0.5</w:t>
       </w:r>
       <w:r>
         <w:rPr>
           <w:sz w:val="16"/>
           <w:szCs w:val="16"/>
         </w:rPr>
-        <w:t xml:space="preserve"> 40  1.0</w:t>
+        <w:tab/>
       </w:r>
       <w:r>
         <w:rPr>
           <w:sz w:val="16"/>
           <w:szCs w:val="16"/>
         </w:rPr>
-        <w:t xml:space="preserve"> </w:t>
+        <w:t xml:space="preserve"> 40  1.0</w:t>
       </w:r>
       <w:r>
         <w:rPr>
           <w:sz w:val="16"/>
           <w:szCs w:val="16"/>
         </w:rPr>
-        <w:t xml:space="preserve">     </w:t>
+        <w:t xml:space="preserve"> </w:t>
       </w:r>
       <w:r>
         <w:rPr>
           <w:sz w:val="16"/>
           <w:szCs w:val="16"/>
         </w:rPr>
-        <w:t>11  1.</w:t>
+        <w:t xml:space="preserve">     </w:t>
       </w:r>
       <w:r>
         <w:rPr>
           <w:sz w:val="16"/>
           <w:szCs w:val="16"/>
         </w:rPr>
-        <w:t>0</w:t>
+        <w:t>11  1.</w:t>
       </w:r>
       <w:r>
         <w:rPr>
           <w:sz w:val="16"/>
           <w:szCs w:val="16"/>
         </w:rPr>
+        <w:t>0</w:t>
+      </w:r>
+      <w:r>
+        <w:rPr>
+          <w:sz w:val="16"/>
+          <w:szCs w:val="16"/>
+        </w:rPr>
         <w:tab/>
         <w:t xml:space="preserve">     </w:t>
       </w:r>
@@ -11786,60 +12938,69 @@
           <w:szCs w:val="16"/>
         </w:rPr>
       </w:pPr>
+      <w:proofErr w:type="spellStart"/>
       <w:r>
         <w:rPr>
           <w:sz w:val="16"/>
           <w:szCs w:val="16"/>
         </w:rPr>
-        <w:t xml:space="preserve">piceglau  </w:t>
-      </w:r>
+        <w:t>piceglau</w:t>
+      </w:r>
+      <w:proofErr w:type="spellEnd"/>
       <w:r>
         <w:rPr>
           <w:sz w:val="16"/>
           <w:szCs w:val="16"/>
         </w:rPr>
-        <w:t xml:space="preserve"> </w:t>
+        <w:t xml:space="preserve">  </w:t>
       </w:r>
       <w:r>
         <w:rPr>
           <w:sz w:val="16"/>
           <w:szCs w:val="16"/>
         </w:rPr>
-        <w:t xml:space="preserve"> 0   0.25</w:t>
+        <w:t xml:space="preserve"> </w:t>
       </w:r>
       <w:r>
         <w:rPr>
           <w:sz w:val="16"/>
           <w:szCs w:val="16"/>
         </w:rPr>
-        <w:tab/>
+        <w:t xml:space="preserve"> 0   0.25</w:t>
       </w:r>
       <w:r>
         <w:rPr>
           <w:sz w:val="16"/>
           <w:szCs w:val="16"/>
         </w:rPr>
-        <w:t xml:space="preserve">  </w:t>
+        <w:tab/>
       </w:r>
       <w:r>
         <w:rPr>
           <w:sz w:val="16"/>
           <w:szCs w:val="16"/>
         </w:rPr>
-        <w:t xml:space="preserve">20  0.5      </w:t>
+        <w:t xml:space="preserve">  </w:t>
       </w:r>
       <w:r>
         <w:rPr>
           <w:sz w:val="16"/>
           <w:szCs w:val="16"/>
         </w:rPr>
-        <w:t xml:space="preserve"> 40  1.0      0   0</w:t>
+        <w:t xml:space="preserve">20  0.5      </w:t>
       </w:r>
       <w:r>
         <w:rPr>
           <w:sz w:val="16"/>
           <w:szCs w:val="16"/>
         </w:rPr>
+        <w:t xml:space="preserve"> 40  1.0      0   0</w:t>
+      </w:r>
+      <w:r>
+        <w:rPr>
+          <w:sz w:val="16"/>
+          <w:szCs w:val="16"/>
+        </w:rPr>
         <w:tab/>
         <w:t xml:space="preserve">     </w:t>
       </w:r>
@@ -11903,12 +13064,21 @@
           <w:szCs w:val="16"/>
         </w:rPr>
       </w:pPr>
+      <w:proofErr w:type="spellStart"/>
       <w:r>
         <w:rPr>
           <w:sz w:val="16"/>
           <w:szCs w:val="16"/>
         </w:rPr>
-        <w:t xml:space="preserve">picemari  </w:t>
+        <w:t>picemari</w:t>
+      </w:r>
+      <w:proofErr w:type="spellEnd"/>
+      <w:r>
+        <w:rPr>
+          <w:sz w:val="16"/>
+          <w:szCs w:val="16"/>
+        </w:rPr>
+        <w:t xml:space="preserve">  </w:t>
       </w:r>
       <w:r>
         <w:rPr>
@@ -12049,14 +13219,24 @@
       <w:r>
         <w:t xml:space="preserve">The keyword </w:t>
       </w:r>
+      <w:proofErr w:type="spellStart"/>
       <w:r>
         <w:rPr>
           <w:i/>
         </w:rPr>
         <w:t>IgnoredSpecies</w:t>
       </w:r>
-      <w:r>
-        <w:t xml:space="preserve">, followed by a list of species (each species on a separate line), define the species that should not be included in calculations of site resource dominance.  These species should be those that do not affect the resource value to the disturbance agent either positively or negatively.  Nonhost species that do not appear in this list are assumed to provide a 0 resource value, which, when averaged with host resource values, reduces the overall resource value.  </w:t>
+      <w:proofErr w:type="spellEnd"/>
+      <w:r>
+        <w:t xml:space="preserve">, followed by a list of species (each species on a separate line), define the species that should not be included in calculations of site resource dominance.  These species should be those that do not affect the resource value to the disturbance agent either positively or negatively.  </w:t>
+      </w:r>
+      <w:proofErr w:type="spellStart"/>
+      <w:r>
+        <w:t>Nonhost</w:t>
+      </w:r>
+      <w:proofErr w:type="spellEnd"/>
+      <w:r>
+        <w:t xml:space="preserve"> species that do not appear in this list are assumed to provide a 0 resource value, which, when averaged with host resource values, reduces the overall resource value.  </w:t>
       </w:r>
       <w:r>
         <w:t xml:space="preserve">If a species appears </w:t>
@@ -12065,38 +13245,48 @@
         <w:t>in</w:t>
       </w:r>
       <w:r>
-        <w:t xml:space="preserve"> both</w:t>
+        <w:t xml:space="preserve"> </w:t>
+      </w:r>
+      <w:r>
+        <w:lastRenderedPageBreak/>
+        <w:t>both</w:t>
       </w:r>
       <w:r>
         <w:t xml:space="preserve"> the </w:t>
       </w:r>
+      <w:proofErr w:type="spellStart"/>
       <w:r>
         <w:rPr>
           <w:i/>
         </w:rPr>
         <w:t>BDASpeciesParameters</w:t>
       </w:r>
+      <w:proofErr w:type="spellEnd"/>
       <w:r>
         <w:t xml:space="preserve"> table</w:t>
       </w:r>
       <w:r>
         <w:t xml:space="preserve"> and the </w:t>
       </w:r>
+      <w:proofErr w:type="spellStart"/>
       <w:r>
         <w:rPr>
           <w:i/>
         </w:rPr>
         <w:t>IgnoredSpecies</w:t>
       </w:r>
+      <w:proofErr w:type="spellEnd"/>
       <w:r>
         <w:t xml:space="preserve"> list, the </w:t>
       </w:r>
+      <w:proofErr w:type="spellStart"/>
       <w:r>
         <w:rPr>
           <w:i/>
         </w:rPr>
         <w:t>IgnoredSpecies</w:t>
       </w:r>
+      <w:proofErr w:type="spellEnd"/>
       <w:r>
         <w:t xml:space="preserve"> list will override the other parameters for the species, and it will be ignored in calculations of site resource dominance</w:t>
       </w:r>
@@ -12108,26 +13298,31 @@
       <w:pPr>
         <w:pStyle w:val="textinputfile"/>
       </w:pPr>
-      <w:r>
-        <w:lastRenderedPageBreak/>
+      <w:proofErr w:type="spellStart"/>
+      <w:r>
         <w:t>IgnoredSpecies</w:t>
       </w:r>
+      <w:proofErr w:type="spellEnd"/>
     </w:p>
     <w:p>
       <w:pPr>
         <w:pStyle w:val="textinputfile"/>
       </w:pPr>
+      <w:proofErr w:type="spellStart"/>
       <w:r>
         <w:t>pinuresi</w:t>
       </w:r>
+      <w:proofErr w:type="spellEnd"/>
     </w:p>
     <w:p>
       <w:pPr>
         <w:pStyle w:val="textinputfile"/>
       </w:pPr>
+      <w:proofErr w:type="spellStart"/>
       <w:r>
         <w:t>pinustro</w:t>
       </w:r>
+      <w:proofErr w:type="spellEnd"/>
     </w:p>
     <w:p>
       <w:pPr>
@@ -12445,39 +13640,19 @@
         <w:tab w:val="right" w:pos="9350"/>
       </w:tabs>
     </w:pPr>
-    <w:r>
-      <w:fldChar w:fldCharType="begin"/>
-    </w:r>
-    <w:r>
-      <w:instrText xml:space="preserve"> DOCPROPERTY  "Extension Name"  \* MERGEFORMAT </w:instrText>
-    </w:r>
-    <w:r>
-      <w:fldChar w:fldCharType="separate"/>
-    </w:r>
-    <w:r>
-      <w:t>Biological Disturbance Agent</w:t>
-    </w:r>
-    <w:r>
-      <w:fldChar w:fldCharType="end"/>
-    </w:r>
+    <w:fldSimple w:instr=" DOCPROPERTY  &quot;Extension Name&quot;  \* MERGEFORMAT ">
+      <w:r>
+        <w:t>Biological Disturbance Agent</w:t>
+      </w:r>
+    </w:fldSimple>
     <w:r>
       <w:t xml:space="preserve"> v</w:t>
     </w:r>
-    <w:r>
-      <w:fldChar w:fldCharType="begin"/>
-    </w:r>
-    <w:r>
-      <w:instrText xml:space="preserve"> DOCPROPERTY  "Extension Version"  \* MERGEFORMAT </w:instrText>
-    </w:r>
-    <w:r>
-      <w:fldChar w:fldCharType="separate"/>
-    </w:r>
-    <w:r>
-      <w:t>3.0</w:t>
-    </w:r>
-    <w:r>
-      <w:fldChar w:fldCharType="end"/>
-    </w:r>
+    <w:fldSimple w:instr=" DOCPROPERTY  &quot;Extension Version&quot;  \* MERGEFORMAT ">
+      <w:r>
+        <w:t>3.0</w:t>
+      </w:r>
+    </w:fldSimple>
     <w:r>
       <w:t xml:space="preserve"> – User Guide</w:t>
     </w:r>

</xml_diff>